<commit_message>
ajout code et lien dans meeting
</commit_message>
<xml_diff>
--- a/Conception/Merise/MLD.docx
+++ b/Conception/Merise/MLD.docx
@@ -2497,281 +2497,365 @@
           <w:sz w:val="28"/>
           <w:szCs w:val="28"/>
         </w:rPr>
+        <w:t>Cours = (</w:t>
+      </w:r>
+      <w:proofErr w:type="spellStart"/>
+      <w:r>
+        <w:rPr>
+          <w:rFonts w:ascii="Calibri" w:hAnsi="Calibri" w:cs="Calibri"/>
+          <w:b/>
+          <w:bCs/>
+          <w:color w:val="090000"/>
+          <w:sz w:val="24"/>
+          <w:szCs w:val="24"/>
+          <w:u w:val="single"/>
+        </w:rPr>
+        <w:t>ID_Cours</w:t>
+      </w:r>
+      <w:proofErr w:type="spellEnd"/>
+      <w:r>
+        <w:rPr>
+          <w:rFonts w:ascii="Calibri" w:hAnsi="Calibri" w:cs="Calibri"/>
+          <w:b/>
+          <w:bCs/>
+          <w:i/>
+          <w:iCs/>
+          <w:color w:val="808080"/>
+          <w:sz w:val="16"/>
+          <w:szCs w:val="16"/>
+        </w:rPr>
+        <w:t xml:space="preserve"> BIGINT</w:t>
+      </w:r>
+      <w:r>
+        <w:rPr>
+          <w:rFonts w:ascii="Calibri" w:hAnsi="Calibri" w:cs="Calibri"/>
+          <w:b/>
+          <w:bCs/>
+          <w:color w:val="090000"/>
+          <w:sz w:val="24"/>
+          <w:szCs w:val="24"/>
+          <w:u w:val="single"/>
+        </w:rPr>
+        <w:t xml:space="preserve">, </w:t>
+      </w:r>
+      <w:proofErr w:type="spellStart"/>
+      <w:r>
+        <w:rPr>
+          <w:rFonts w:ascii="Calibri" w:hAnsi="Calibri" w:cs="Calibri"/>
+          <w:b/>
+          <w:bCs/>
+          <w:color w:val="090000"/>
+          <w:sz w:val="24"/>
+          <w:szCs w:val="24"/>
+          <w:u w:val="single"/>
+        </w:rPr>
+        <w:t>Numero_Cours</w:t>
+      </w:r>
+      <w:proofErr w:type="spellEnd"/>
+      <w:r>
+        <w:rPr>
+          <w:rFonts w:ascii="Calibri" w:hAnsi="Calibri" w:cs="Calibri"/>
+          <w:b/>
+          <w:bCs/>
+          <w:i/>
+          <w:iCs/>
+          <w:color w:val="808080"/>
+          <w:sz w:val="16"/>
+          <w:szCs w:val="16"/>
+        </w:rPr>
+        <w:t xml:space="preserve"> COUNTER</w:t>
+      </w:r>
+      <w:r>
+        <w:rPr>
+          <w:rFonts w:ascii="Calibri" w:hAnsi="Calibri" w:cs="Calibri"/>
+          <w:color w:val="090000"/>
+          <w:sz w:val="24"/>
+          <w:szCs w:val="24"/>
+        </w:rPr>
+        <w:t xml:space="preserve">, </w:t>
+      </w:r>
+      <w:proofErr w:type="spellStart"/>
+      <w:r>
+        <w:rPr>
+          <w:rFonts w:ascii="Calibri" w:hAnsi="Calibri" w:cs="Calibri"/>
+          <w:color w:val="090000"/>
+          <w:sz w:val="24"/>
+          <w:szCs w:val="24"/>
+        </w:rPr>
+        <w:t>Designation</w:t>
+      </w:r>
+      <w:proofErr w:type="spellEnd"/>
+      <w:r>
+        <w:rPr>
+          <w:rFonts w:ascii="Calibri" w:hAnsi="Calibri" w:cs="Calibri"/>
+          <w:b/>
+          <w:bCs/>
+          <w:i/>
+          <w:iCs/>
+          <w:color w:val="808080"/>
+          <w:sz w:val="16"/>
+          <w:szCs w:val="16"/>
+        </w:rPr>
+        <w:t xml:space="preserve"> VARCHAR(500)</w:t>
+      </w:r>
+      <w:r>
+        <w:rPr>
+          <w:rFonts w:ascii="Calibri" w:hAnsi="Calibri" w:cs="Calibri"/>
+          <w:color w:val="090000"/>
+          <w:sz w:val="24"/>
+          <w:szCs w:val="24"/>
+        </w:rPr>
+        <w:t>, Image</w:t>
+      </w:r>
+      <w:r>
+        <w:rPr>
+          <w:rFonts w:ascii="Calibri" w:hAnsi="Calibri" w:cs="Calibri"/>
+          <w:i/>
+          <w:iCs/>
+          <w:color w:val="808080"/>
+          <w:sz w:val="16"/>
+          <w:szCs w:val="16"/>
+        </w:rPr>
+        <w:t xml:space="preserve"> VARCHAR(500)</w:t>
+      </w:r>
+      <w:r>
+        <w:rPr>
+          <w:rFonts w:ascii="Calibri" w:hAnsi="Calibri" w:cs="Calibri"/>
+          <w:color w:val="090000"/>
+          <w:sz w:val="24"/>
+          <w:szCs w:val="24"/>
+        </w:rPr>
+        <w:t xml:space="preserve">, </w:t>
+      </w:r>
+      <w:proofErr w:type="spellStart"/>
+      <w:r>
+        <w:rPr>
+          <w:rFonts w:ascii="Calibri" w:hAnsi="Calibri" w:cs="Calibri"/>
+          <w:color w:val="090000"/>
+          <w:sz w:val="24"/>
+          <w:szCs w:val="24"/>
+        </w:rPr>
+        <w:t>Nombre_Chapitres</w:t>
+      </w:r>
+      <w:proofErr w:type="spellEnd"/>
+      <w:r>
+        <w:rPr>
+          <w:rFonts w:ascii="Calibri" w:hAnsi="Calibri" w:cs="Calibri"/>
+          <w:b/>
+          <w:bCs/>
+          <w:i/>
+          <w:iCs/>
+          <w:color w:val="808080"/>
+          <w:sz w:val="16"/>
+          <w:szCs w:val="16"/>
+        </w:rPr>
+        <w:t xml:space="preserve"> INT</w:t>
+      </w:r>
+      <w:r>
+        <w:rPr>
+          <w:rFonts w:ascii="Calibri" w:hAnsi="Calibri" w:cs="Calibri"/>
+          <w:color w:val="090000"/>
+          <w:sz w:val="24"/>
+          <w:szCs w:val="24"/>
+        </w:rPr>
+        <w:t>, Prix</w:t>
+      </w:r>
+      <w:r>
+        <w:rPr>
+          <w:rFonts w:ascii="Calibri" w:hAnsi="Calibri" w:cs="Calibri"/>
+          <w:b/>
+          <w:bCs/>
+          <w:i/>
+          <w:iCs/>
+          <w:color w:val="808080"/>
+          <w:sz w:val="16"/>
+          <w:szCs w:val="16"/>
+        </w:rPr>
+        <w:t xml:space="preserve"> DOUBLE</w:t>
+      </w:r>
+      <w:r>
+        <w:rPr>
+          <w:rFonts w:ascii="Calibri" w:hAnsi="Calibri" w:cs="Calibri"/>
+          <w:color w:val="090000"/>
+          <w:sz w:val="24"/>
+          <w:szCs w:val="24"/>
+        </w:rPr>
+        <w:t>, Etat</w:t>
+      </w:r>
+      <w:r>
+        <w:rPr>
+          <w:rFonts w:ascii="Calibri" w:hAnsi="Calibri" w:cs="Calibri"/>
+          <w:b/>
+          <w:bCs/>
+          <w:i/>
+          <w:iCs/>
+          <w:color w:val="808080"/>
+          <w:sz w:val="16"/>
+          <w:szCs w:val="16"/>
+        </w:rPr>
+        <w:t xml:space="preserve"> LOGICAL</w:t>
+      </w:r>
+      <w:r>
+        <w:rPr>
+          <w:rFonts w:ascii="Calibri" w:hAnsi="Calibri" w:cs="Calibri"/>
+          <w:color w:val="090000"/>
+          <w:sz w:val="24"/>
+          <w:szCs w:val="24"/>
+        </w:rPr>
+        <w:t xml:space="preserve">, </w:t>
+      </w:r>
+      <w:proofErr w:type="spellStart"/>
+      <w:r>
+        <w:rPr>
+          <w:rFonts w:ascii="Calibri" w:hAnsi="Calibri" w:cs="Calibri"/>
+          <w:color w:val="090000"/>
+          <w:sz w:val="24"/>
+          <w:szCs w:val="24"/>
+        </w:rPr>
+        <w:t>Created_at</w:t>
+      </w:r>
+      <w:proofErr w:type="spellEnd"/>
+      <w:r>
+        <w:rPr>
+          <w:rFonts w:ascii="Calibri" w:hAnsi="Calibri" w:cs="Calibri"/>
+          <w:b/>
+          <w:bCs/>
+          <w:i/>
+          <w:iCs/>
+          <w:color w:val="808080"/>
+          <w:sz w:val="16"/>
+          <w:szCs w:val="16"/>
+        </w:rPr>
+        <w:t xml:space="preserve"> DATETIME</w:t>
+      </w:r>
+      <w:r>
+        <w:rPr>
+          <w:rFonts w:ascii="Calibri" w:hAnsi="Calibri" w:cs="Calibri"/>
+          <w:color w:val="090000"/>
+          <w:sz w:val="24"/>
+          <w:szCs w:val="24"/>
+        </w:rPr>
+        <w:t xml:space="preserve">, </w:t>
+      </w:r>
+      <w:proofErr w:type="spellStart"/>
+      <w:r>
+        <w:rPr>
+          <w:rFonts w:ascii="Calibri" w:hAnsi="Calibri" w:cs="Calibri"/>
+          <w:color w:val="090000"/>
+          <w:sz w:val="24"/>
+          <w:szCs w:val="24"/>
+        </w:rPr>
+        <w:t>Update_at</w:t>
+      </w:r>
+      <w:proofErr w:type="spellEnd"/>
+      <w:r>
+        <w:rPr>
+          <w:rFonts w:ascii="Calibri" w:hAnsi="Calibri" w:cs="Calibri"/>
+          <w:b/>
+          <w:bCs/>
+          <w:i/>
+          <w:iCs/>
+          <w:color w:val="808080"/>
+          <w:sz w:val="16"/>
+          <w:szCs w:val="16"/>
+        </w:rPr>
+        <w:t xml:space="preserve"> DATETIME</w:t>
+      </w:r>
+      <w:r>
+        <w:rPr>
+          <w:rFonts w:ascii="Calibri" w:hAnsi="Calibri" w:cs="Calibri"/>
+          <w:b/>
+          <w:bCs/>
+          <w:color w:val="090000"/>
+          <w:sz w:val="28"/>
+          <w:szCs w:val="28"/>
+        </w:rPr>
+        <w:t>);</w:t>
+      </w:r>
+    </w:p>
+    <w:p>
+      <w:pPr>
+        <w:autoSpaceDE w:val="0"/>
+        <w:autoSpaceDN w:val="0"/>
+        <w:adjustRightInd w:val="0"/>
+        <w:spacing w:after="0" w:line="240" w:lineRule="auto"/>
+        <w:rPr>
+          <w:rFonts w:ascii="Calibri" w:hAnsi="Calibri" w:cs="Calibri"/>
+          <w:b/>
+          <w:bCs/>
+          <w:color w:val="090000"/>
+          <w:sz w:val="28"/>
+          <w:szCs w:val="28"/>
+        </w:rPr>
+      </w:pPr>
+      <w:proofErr w:type="spellStart"/>
+      <w:r>
+        <w:rPr>
+          <w:rFonts w:ascii="Calibri" w:hAnsi="Calibri" w:cs="Calibri"/>
+          <w:b/>
+          <w:bCs/>
+          <w:color w:val="090000"/>
+          <w:sz w:val="28"/>
+          <w:szCs w:val="28"/>
+        </w:rPr>
         <w:lastRenderedPageBreak/>
-        <w:t>Cours = (</w:t>
-      </w:r>
-      <w:proofErr w:type="spellStart"/>
-      <w:r>
-        <w:rPr>
-          <w:rFonts w:ascii="Calibri" w:hAnsi="Calibri" w:cs="Calibri"/>
-          <w:b/>
-          <w:bCs/>
-          <w:color w:val="090000"/>
+        <w:t>Cursus_Contenir_Cours</w:t>
+      </w:r>
+      <w:proofErr w:type="spellEnd"/>
+      <w:r>
+        <w:rPr>
+          <w:rFonts w:ascii="Calibri" w:hAnsi="Calibri" w:cs="Calibri"/>
+          <w:b/>
+          <w:bCs/>
+          <w:color w:val="090000"/>
+          <w:sz w:val="28"/>
+          <w:szCs w:val="28"/>
+        </w:rPr>
+        <w:t xml:space="preserve"> = (</w:t>
+      </w:r>
+      <w:r>
+        <w:rPr>
+          <w:rFonts w:ascii="Calibri" w:hAnsi="Calibri" w:cs="Calibri"/>
+          <w:b/>
+          <w:bCs/>
+          <w:i/>
+          <w:iCs/>
+          <w:color w:val="0000FF"/>
           <w:sz w:val="24"/>
           <w:szCs w:val="24"/>
           <w:u w:val="single"/>
         </w:rPr>
-        <w:t>ID_Cours</w:t>
-      </w:r>
-      <w:proofErr w:type="spellEnd"/>
-      <w:r>
-        <w:rPr>
-          <w:rFonts w:ascii="Calibri" w:hAnsi="Calibri" w:cs="Calibri"/>
-          <w:b/>
-          <w:bCs/>
-          <w:i/>
-          <w:iCs/>
-          <w:color w:val="808080"/>
-          <w:sz w:val="16"/>
-          <w:szCs w:val="16"/>
-        </w:rPr>
-        <w:t xml:space="preserve"> BIGINT</w:t>
-      </w:r>
-      <w:r>
-        <w:rPr>
-          <w:rFonts w:ascii="Calibri" w:hAnsi="Calibri" w:cs="Calibri"/>
-          <w:b/>
-          <w:bCs/>
-          <w:color w:val="090000"/>
+        <w:t xml:space="preserve">#ID_Cursus, #(ID_Cours, </w:t>
+      </w:r>
+      <w:proofErr w:type="spellStart"/>
+      <w:r>
+        <w:rPr>
+          <w:rFonts w:ascii="Calibri" w:hAnsi="Calibri" w:cs="Calibri"/>
+          <w:b/>
+          <w:bCs/>
+          <w:i/>
+          <w:iCs/>
+          <w:color w:val="0000FF"/>
           <w:sz w:val="24"/>
           <w:szCs w:val="24"/>
           <w:u w:val="single"/>
         </w:rPr>
-        <w:t xml:space="preserve">, </w:t>
-      </w:r>
-      <w:proofErr w:type="spellStart"/>
-      <w:r>
-        <w:rPr>
-          <w:rFonts w:ascii="Calibri" w:hAnsi="Calibri" w:cs="Calibri"/>
-          <w:b/>
-          <w:bCs/>
-          <w:color w:val="090000"/>
+        <w:t>Numero_Cours</w:t>
+      </w:r>
+      <w:proofErr w:type="spellEnd"/>
+      <w:r>
+        <w:rPr>
+          <w:rFonts w:ascii="Calibri" w:hAnsi="Calibri" w:cs="Calibri"/>
+          <w:b/>
+          <w:bCs/>
+          <w:i/>
+          <w:iCs/>
+          <w:color w:val="0000FF"/>
           <w:sz w:val="24"/>
           <w:szCs w:val="24"/>
           <w:u w:val="single"/>
         </w:rPr>
-        <w:t>Numero_Cours</w:t>
-      </w:r>
-      <w:proofErr w:type="spellEnd"/>
-      <w:r>
-        <w:rPr>
-          <w:rFonts w:ascii="Calibri" w:hAnsi="Calibri" w:cs="Calibri"/>
-          <w:b/>
-          <w:bCs/>
-          <w:i/>
-          <w:iCs/>
-          <w:color w:val="808080"/>
-          <w:sz w:val="16"/>
-          <w:szCs w:val="16"/>
-        </w:rPr>
-        <w:t xml:space="preserve"> COUNTER</w:t>
-      </w:r>
-      <w:r>
-        <w:rPr>
-          <w:rFonts w:ascii="Calibri" w:hAnsi="Calibri" w:cs="Calibri"/>
-          <w:color w:val="090000"/>
-          <w:sz w:val="24"/>
-          <w:szCs w:val="24"/>
-        </w:rPr>
-        <w:t xml:space="preserve">, </w:t>
-      </w:r>
-      <w:proofErr w:type="spellStart"/>
-      <w:r>
-        <w:rPr>
-          <w:rFonts w:ascii="Calibri" w:hAnsi="Calibri" w:cs="Calibri"/>
-          <w:color w:val="090000"/>
-          <w:sz w:val="24"/>
-          <w:szCs w:val="24"/>
-        </w:rPr>
-        <w:t>Designation</w:t>
-      </w:r>
-      <w:proofErr w:type="spellEnd"/>
-      <w:r>
-        <w:rPr>
-          <w:rFonts w:ascii="Calibri" w:hAnsi="Calibri" w:cs="Calibri"/>
-          <w:b/>
-          <w:bCs/>
-          <w:i/>
-          <w:iCs/>
-          <w:color w:val="808080"/>
-          <w:sz w:val="16"/>
-          <w:szCs w:val="16"/>
-        </w:rPr>
-        <w:t xml:space="preserve"> VARCHAR(500)</w:t>
-      </w:r>
-      <w:r>
-        <w:rPr>
-          <w:rFonts w:ascii="Calibri" w:hAnsi="Calibri" w:cs="Calibri"/>
-          <w:color w:val="090000"/>
-          <w:sz w:val="24"/>
-          <w:szCs w:val="24"/>
-        </w:rPr>
-        <w:t>, Image</w:t>
-      </w:r>
-      <w:r>
-        <w:rPr>
-          <w:rFonts w:ascii="Calibri" w:hAnsi="Calibri" w:cs="Calibri"/>
-          <w:i/>
-          <w:iCs/>
-          <w:color w:val="808080"/>
-          <w:sz w:val="16"/>
-          <w:szCs w:val="16"/>
-        </w:rPr>
-        <w:t xml:space="preserve"> VARCHAR(500)</w:t>
-      </w:r>
-      <w:r>
-        <w:rPr>
-          <w:rFonts w:ascii="Calibri" w:hAnsi="Calibri" w:cs="Calibri"/>
-          <w:color w:val="090000"/>
-          <w:sz w:val="24"/>
-          <w:szCs w:val="24"/>
-        </w:rPr>
-        <w:t xml:space="preserve">, </w:t>
-      </w:r>
-      <w:proofErr w:type="spellStart"/>
-      <w:r>
-        <w:rPr>
-          <w:rFonts w:ascii="Calibri" w:hAnsi="Calibri" w:cs="Calibri"/>
-          <w:color w:val="090000"/>
-          <w:sz w:val="24"/>
-          <w:szCs w:val="24"/>
-        </w:rPr>
-        <w:t>Nombre_Chapitres</w:t>
-      </w:r>
-      <w:proofErr w:type="spellEnd"/>
-      <w:r>
-        <w:rPr>
-          <w:rFonts w:ascii="Calibri" w:hAnsi="Calibri" w:cs="Calibri"/>
-          <w:b/>
-          <w:bCs/>
-          <w:i/>
-          <w:iCs/>
-          <w:color w:val="808080"/>
-          <w:sz w:val="16"/>
-          <w:szCs w:val="16"/>
-        </w:rPr>
-        <w:t xml:space="preserve"> INT</w:t>
-      </w:r>
-      <w:r>
-        <w:rPr>
-          <w:rFonts w:ascii="Calibri" w:hAnsi="Calibri" w:cs="Calibri"/>
-          <w:color w:val="090000"/>
-          <w:sz w:val="24"/>
-          <w:szCs w:val="24"/>
-        </w:rPr>
-        <w:t>, Prix</w:t>
-      </w:r>
-      <w:r>
-        <w:rPr>
-          <w:rFonts w:ascii="Calibri" w:hAnsi="Calibri" w:cs="Calibri"/>
-          <w:b/>
-          <w:bCs/>
-          <w:i/>
-          <w:iCs/>
-          <w:color w:val="808080"/>
-          <w:sz w:val="16"/>
-          <w:szCs w:val="16"/>
-        </w:rPr>
-        <w:t xml:space="preserve"> DOUBLE</w:t>
-      </w:r>
-      <w:r>
-        <w:rPr>
-          <w:rFonts w:ascii="Calibri" w:hAnsi="Calibri" w:cs="Calibri"/>
-          <w:color w:val="090000"/>
-          <w:sz w:val="24"/>
-          <w:szCs w:val="24"/>
-        </w:rPr>
-        <w:t>, Etat</w:t>
-      </w:r>
-      <w:r>
-        <w:rPr>
-          <w:rFonts w:ascii="Calibri" w:hAnsi="Calibri" w:cs="Calibri"/>
-          <w:b/>
-          <w:bCs/>
-          <w:i/>
-          <w:iCs/>
-          <w:color w:val="808080"/>
-          <w:sz w:val="16"/>
-          <w:szCs w:val="16"/>
-        </w:rPr>
-        <w:t xml:space="preserve"> LOGICAL</w:t>
-      </w:r>
-      <w:r>
-        <w:rPr>
-          <w:rFonts w:ascii="Calibri" w:hAnsi="Calibri" w:cs="Calibri"/>
-          <w:color w:val="090000"/>
-          <w:sz w:val="24"/>
-          <w:szCs w:val="24"/>
-        </w:rPr>
-        <w:t xml:space="preserve">, </w:t>
-      </w:r>
-      <w:proofErr w:type="spellStart"/>
-      <w:r>
-        <w:rPr>
-          <w:rFonts w:ascii="Calibri" w:hAnsi="Calibri" w:cs="Calibri"/>
-          <w:color w:val="090000"/>
-          <w:sz w:val="24"/>
-          <w:szCs w:val="24"/>
-        </w:rPr>
-        <w:t>Created_at</w:t>
-      </w:r>
-      <w:proofErr w:type="spellEnd"/>
-      <w:r>
-        <w:rPr>
-          <w:rFonts w:ascii="Calibri" w:hAnsi="Calibri" w:cs="Calibri"/>
-          <w:b/>
-          <w:bCs/>
-          <w:i/>
-          <w:iCs/>
-          <w:color w:val="808080"/>
-          <w:sz w:val="16"/>
-          <w:szCs w:val="16"/>
-        </w:rPr>
-        <w:t xml:space="preserve"> DATETIME</w:t>
-      </w:r>
-      <w:r>
-        <w:rPr>
-          <w:rFonts w:ascii="Calibri" w:hAnsi="Calibri" w:cs="Calibri"/>
-          <w:color w:val="090000"/>
-          <w:sz w:val="24"/>
-          <w:szCs w:val="24"/>
-        </w:rPr>
-        <w:t xml:space="preserve">, </w:t>
-      </w:r>
-      <w:proofErr w:type="spellStart"/>
-      <w:r>
-        <w:rPr>
-          <w:rFonts w:ascii="Calibri" w:hAnsi="Calibri" w:cs="Calibri"/>
-          <w:color w:val="090000"/>
-          <w:sz w:val="24"/>
-          <w:szCs w:val="24"/>
-        </w:rPr>
-        <w:t>Update_at</w:t>
-      </w:r>
-      <w:proofErr w:type="spellEnd"/>
-      <w:r>
-        <w:rPr>
-          <w:rFonts w:ascii="Calibri" w:hAnsi="Calibri" w:cs="Calibri"/>
-          <w:b/>
-          <w:bCs/>
-          <w:i/>
-          <w:iCs/>
-          <w:color w:val="808080"/>
-          <w:sz w:val="16"/>
-          <w:szCs w:val="16"/>
-        </w:rPr>
-        <w:t xml:space="preserve"> DATETIME</w:t>
-      </w:r>
-      <w:r>
-        <w:rPr>
-          <w:rFonts w:ascii="Calibri" w:hAnsi="Calibri" w:cs="Calibri"/>
-          <w:i/>
-          <w:iCs/>
-          <w:color w:val="0000FF"/>
-          <w:sz w:val="24"/>
-          <w:szCs w:val="24"/>
-        </w:rPr>
-        <w:t>, #ID_Cursus</w:t>
+        <w:t>)</w:t>
       </w:r>
       <w:r>
         <w:rPr>
@@ -4806,363 +4890,32 @@
         <w:adjustRightInd w:val="0"/>
         <w:spacing w:after="0" w:line="240" w:lineRule="auto"/>
         <w:rPr>
-          <w:rFonts w:ascii="Calibri" w:hAnsi="Calibri" w:cs="Calibri"/>
-          <w:b/>
-          <w:bCs/>
-          <w:color w:val="090000"/>
-          <w:sz w:val="28"/>
-          <w:szCs w:val="28"/>
-          <w:lang w:val="en-US"/>
-        </w:rPr>
-      </w:pPr>
-      <w:proofErr w:type="spellStart"/>
-      <w:r>
-        <w:rPr>
-          <w:rFonts w:ascii="Calibri" w:hAnsi="Calibri" w:cs="Calibri"/>
-          <w:b/>
-          <w:bCs/>
-          <w:color w:val="090000"/>
-          <w:sz w:val="28"/>
-          <w:szCs w:val="28"/>
-          <w:lang w:val="en-US"/>
-        </w:rPr>
-        <w:t>Meeting_En_Ligne</w:t>
-      </w:r>
-      <w:proofErr w:type="spellEnd"/>
-      <w:r>
-        <w:rPr>
-          <w:rFonts w:ascii="Calibri" w:hAnsi="Calibri" w:cs="Calibri"/>
-          <w:b/>
-          <w:bCs/>
-          <w:color w:val="090000"/>
-          <w:sz w:val="28"/>
-          <w:szCs w:val="28"/>
-          <w:lang w:val="en-US"/>
-        </w:rPr>
-        <w:t xml:space="preserve"> = (</w:t>
-      </w:r>
-      <w:proofErr w:type="spellStart"/>
-      <w:r>
-        <w:rPr>
-          <w:rFonts w:ascii="Calibri" w:hAnsi="Calibri" w:cs="Calibri"/>
-          <w:b/>
-          <w:bCs/>
-          <w:color w:val="090000"/>
-          <w:sz w:val="24"/>
-          <w:szCs w:val="24"/>
-          <w:u w:val="single"/>
-          <w:lang w:val="en-US"/>
-        </w:rPr>
-        <w:t>ID_Meeting</w:t>
-      </w:r>
-      <w:proofErr w:type="spellEnd"/>
-      <w:r>
-        <w:rPr>
-          <w:rFonts w:ascii="Calibri" w:hAnsi="Calibri" w:cs="Calibri"/>
-          <w:b/>
-          <w:bCs/>
-          <w:i/>
-          <w:iCs/>
-          <w:color w:val="808080"/>
-          <w:sz w:val="16"/>
-          <w:szCs w:val="16"/>
-          <w:lang w:val="en-US"/>
-        </w:rPr>
-        <w:t xml:space="preserve"> BIGINT</w:t>
-      </w:r>
-      <w:r>
-        <w:rPr>
-          <w:rFonts w:ascii="Calibri" w:hAnsi="Calibri" w:cs="Calibri"/>
-          <w:color w:val="090000"/>
-          <w:sz w:val="24"/>
-          <w:szCs w:val="24"/>
-          <w:lang w:val="en-US"/>
-        </w:rPr>
-        <w:t>, Description</w:t>
-      </w:r>
-      <w:r>
-        <w:rPr>
-          <w:rFonts w:ascii="Calibri" w:hAnsi="Calibri" w:cs="Calibri"/>
-          <w:b/>
-          <w:bCs/>
-          <w:i/>
-          <w:iCs/>
-          <w:color w:val="808080"/>
-          <w:sz w:val="16"/>
-          <w:szCs w:val="16"/>
-          <w:lang w:val="en-US"/>
-        </w:rPr>
-        <w:t xml:space="preserve"> VARCHAR(1000)</w:t>
-      </w:r>
-      <w:r>
-        <w:rPr>
-          <w:rFonts w:ascii="Calibri" w:hAnsi="Calibri" w:cs="Calibri"/>
-          <w:color w:val="090000"/>
-          <w:sz w:val="24"/>
-          <w:szCs w:val="24"/>
-          <w:lang w:val="en-US"/>
-        </w:rPr>
-        <w:t xml:space="preserve">, </w:t>
-      </w:r>
-      <w:proofErr w:type="spellStart"/>
-      <w:r>
-        <w:rPr>
-          <w:rFonts w:ascii="Calibri" w:hAnsi="Calibri" w:cs="Calibri"/>
-          <w:color w:val="090000"/>
-          <w:sz w:val="24"/>
-          <w:szCs w:val="24"/>
-          <w:lang w:val="en-US"/>
-        </w:rPr>
-        <w:t>Date_Meeting</w:t>
-      </w:r>
-      <w:proofErr w:type="spellEnd"/>
-      <w:r>
-        <w:rPr>
-          <w:rFonts w:ascii="Calibri" w:hAnsi="Calibri" w:cs="Calibri"/>
-          <w:b/>
-          <w:bCs/>
-          <w:i/>
-          <w:iCs/>
-          <w:color w:val="808080"/>
-          <w:sz w:val="16"/>
-          <w:szCs w:val="16"/>
-          <w:lang w:val="en-US"/>
-        </w:rPr>
-        <w:t xml:space="preserve"> DATETIME</w:t>
-      </w:r>
-      <w:r>
-        <w:rPr>
-          <w:rFonts w:ascii="Calibri" w:hAnsi="Calibri" w:cs="Calibri"/>
-          <w:color w:val="090000"/>
-          <w:sz w:val="24"/>
-          <w:szCs w:val="24"/>
-          <w:lang w:val="en-US"/>
-        </w:rPr>
-        <w:t xml:space="preserve">, </w:t>
-      </w:r>
-      <w:proofErr w:type="spellStart"/>
-      <w:r>
-        <w:rPr>
-          <w:rFonts w:ascii="Calibri" w:hAnsi="Calibri" w:cs="Calibri"/>
-          <w:color w:val="090000"/>
-          <w:sz w:val="24"/>
-          <w:szCs w:val="24"/>
-          <w:lang w:val="en-US"/>
-        </w:rPr>
-        <w:t>Created_at</w:t>
-      </w:r>
-      <w:proofErr w:type="spellEnd"/>
-      <w:r>
-        <w:rPr>
-          <w:rFonts w:ascii="Calibri" w:hAnsi="Calibri" w:cs="Calibri"/>
-          <w:b/>
-          <w:bCs/>
-          <w:i/>
-          <w:iCs/>
-          <w:color w:val="808080"/>
-          <w:sz w:val="16"/>
-          <w:szCs w:val="16"/>
-          <w:lang w:val="en-US"/>
-        </w:rPr>
-        <w:t xml:space="preserve"> DATETIME</w:t>
-      </w:r>
-      <w:r>
-        <w:rPr>
-          <w:rFonts w:ascii="Calibri" w:hAnsi="Calibri" w:cs="Calibri"/>
-          <w:color w:val="090000"/>
-          <w:sz w:val="24"/>
-          <w:szCs w:val="24"/>
-          <w:lang w:val="en-US"/>
-        </w:rPr>
-        <w:t xml:space="preserve">, </w:t>
-      </w:r>
-      <w:proofErr w:type="spellStart"/>
-      <w:r>
-        <w:rPr>
-          <w:rFonts w:ascii="Calibri" w:hAnsi="Calibri" w:cs="Calibri"/>
-          <w:color w:val="090000"/>
-          <w:sz w:val="24"/>
-          <w:szCs w:val="24"/>
-          <w:lang w:val="en-US"/>
-        </w:rPr>
-        <w:t>Update_at</w:t>
-      </w:r>
-      <w:proofErr w:type="spellEnd"/>
-      <w:r>
-        <w:rPr>
-          <w:rFonts w:ascii="Calibri" w:hAnsi="Calibri" w:cs="Calibri"/>
-          <w:b/>
-          <w:bCs/>
-          <w:i/>
-          <w:iCs/>
-          <w:color w:val="808080"/>
-          <w:sz w:val="16"/>
-          <w:szCs w:val="16"/>
-          <w:lang w:val="en-US"/>
-        </w:rPr>
-        <w:t xml:space="preserve"> DATETIME</w:t>
-      </w:r>
-      <w:r>
-        <w:rPr>
-          <w:rFonts w:ascii="Calibri" w:hAnsi="Calibri" w:cs="Calibri"/>
-          <w:i/>
-          <w:iCs/>
-          <w:color w:val="0000FF"/>
-          <w:sz w:val="24"/>
-          <w:szCs w:val="24"/>
-          <w:lang w:val="en-US"/>
-        </w:rPr>
-        <w:t xml:space="preserve">, #ID_Statut, #(ID_Cours, </w:t>
-      </w:r>
-      <w:proofErr w:type="spellStart"/>
-      <w:r>
-        <w:rPr>
-          <w:rFonts w:ascii="Calibri" w:hAnsi="Calibri" w:cs="Calibri"/>
-          <w:i/>
-          <w:iCs/>
-          <w:color w:val="0000FF"/>
-          <w:sz w:val="24"/>
-          <w:szCs w:val="24"/>
-          <w:lang w:val="en-US"/>
-        </w:rPr>
-        <w:t>Numero_Cours</w:t>
-      </w:r>
-      <w:proofErr w:type="spellEnd"/>
-      <w:r>
-        <w:rPr>
-          <w:rFonts w:ascii="Calibri" w:hAnsi="Calibri" w:cs="Calibri"/>
-          <w:i/>
-          <w:iCs/>
-          <w:color w:val="0000FF"/>
-          <w:sz w:val="24"/>
-          <w:szCs w:val="24"/>
-          <w:lang w:val="en-US"/>
-        </w:rPr>
-        <w:t>)</w:t>
-      </w:r>
-      <w:r>
-        <w:rPr>
-          <w:rFonts w:ascii="Calibri" w:hAnsi="Calibri" w:cs="Calibri"/>
-          <w:b/>
-          <w:bCs/>
-          <w:color w:val="0000FF"/>
-          <w:position w:val="3"/>
-          <w:sz w:val="16"/>
-          <w:szCs w:val="16"/>
-          <w:lang w:val="en-US"/>
-        </w:rPr>
-        <w:t>*</w:t>
-      </w:r>
-      <w:r>
-        <w:rPr>
-          <w:rFonts w:ascii="Calibri" w:hAnsi="Calibri" w:cs="Calibri"/>
-          <w:i/>
-          <w:iCs/>
-          <w:color w:val="0000FF"/>
-          <w:sz w:val="24"/>
-          <w:szCs w:val="24"/>
-          <w:lang w:val="en-US"/>
-        </w:rPr>
-        <w:t xml:space="preserve">, </w:t>
-      </w:r>
-      <w:r>
-        <w:rPr>
-          <w:rFonts w:ascii="Calibri" w:hAnsi="Calibri" w:cs="Calibri"/>
-          <w:b/>
-          <w:bCs/>
-          <w:i/>
-          <w:iCs/>
-          <w:color w:val="0000FF"/>
-          <w:sz w:val="24"/>
-          <w:szCs w:val="24"/>
-          <w:lang w:val="en-US"/>
-        </w:rPr>
-        <w:t>#ID_Utilisateur</w:t>
-      </w:r>
-      <w:r>
-        <w:rPr>
-          <w:rFonts w:ascii="Calibri" w:hAnsi="Calibri" w:cs="Calibri"/>
-          <w:b/>
-          <w:bCs/>
-          <w:color w:val="090000"/>
-          <w:sz w:val="28"/>
-          <w:szCs w:val="28"/>
-          <w:lang w:val="en-US"/>
-        </w:rPr>
-        <w:t>);</w:t>
-      </w:r>
-    </w:p>
-    <w:p>
-      <w:pPr>
-        <w:autoSpaceDE w:val="0"/>
-        <w:autoSpaceDN w:val="0"/>
-        <w:adjustRightInd w:val="0"/>
-        <w:spacing w:after="0" w:line="240" w:lineRule="auto"/>
-        <w:rPr>
-          <w:rFonts w:ascii="Calibri" w:hAnsi="Calibri" w:cs="Calibri"/>
-          <w:b/>
-          <w:bCs/>
-          <w:color w:val="090000"/>
-          <w:sz w:val="28"/>
-          <w:szCs w:val="28"/>
-          <w:lang w:val="en-US"/>
-        </w:rPr>
-      </w:pPr>
-    </w:p>
-    <w:p>
-      <w:pPr>
-        <w:autoSpaceDE w:val="0"/>
-        <w:autoSpaceDN w:val="0"/>
-        <w:adjustRightInd w:val="0"/>
-        <w:spacing w:after="0" w:line="240" w:lineRule="auto"/>
-        <w:rPr>
           <w:rFonts w:ascii="Segoe UI" w:hAnsi="Segoe UI" w:cs="Segoe UI"/>
           <w:sz w:val="17"/>
           <w:szCs w:val="17"/>
-          <w:lang w:val="en-US"/>
-        </w:rPr>
-      </w:pPr>
-    </w:p>
-    <w:p>
-      <w:pPr>
-        <w:autoSpaceDE w:val="0"/>
-        <w:autoSpaceDN w:val="0"/>
-        <w:adjustRightInd w:val="0"/>
-        <w:spacing w:after="0" w:line="240" w:lineRule="auto"/>
-        <w:rPr>
-          <w:rFonts w:ascii="Calibri" w:hAnsi="Calibri" w:cs="Calibri"/>
-          <w:b/>
-          <w:bCs/>
-          <w:color w:val="090000"/>
-          <w:sz w:val="28"/>
-          <w:szCs w:val="28"/>
-          <w:lang w:val="en-US"/>
-        </w:rPr>
-      </w:pPr>
-      <w:proofErr w:type="spellStart"/>
-      <w:r>
-        <w:rPr>
-          <w:rFonts w:ascii="Calibri" w:hAnsi="Calibri" w:cs="Calibri"/>
-          <w:b/>
-          <w:bCs/>
-          <w:color w:val="090000"/>
-          <w:sz w:val="28"/>
-          <w:szCs w:val="28"/>
-          <w:lang w:val="en-US"/>
-        </w:rPr>
-        <w:lastRenderedPageBreak/>
-        <w:t>Exercice</w:t>
-      </w:r>
-      <w:proofErr w:type="spellEnd"/>
-      <w:r>
-        <w:rPr>
-          <w:rFonts w:ascii="Calibri" w:hAnsi="Calibri" w:cs="Calibri"/>
-          <w:b/>
-          <w:bCs/>
-          <w:color w:val="090000"/>
-          <w:sz w:val="28"/>
-          <w:szCs w:val="28"/>
-          <w:lang w:val="en-US"/>
+        </w:rPr>
+      </w:pPr>
+      <w:proofErr w:type="spellStart"/>
+      <w:r>
+        <w:rPr>
+          <w:rFonts w:ascii="Calibri" w:hAnsi="Calibri" w:cs="Calibri"/>
+          <w:b/>
+          <w:bCs/>
+          <w:color w:val="090000"/>
+          <w:sz w:val="28"/>
+          <w:szCs w:val="28"/>
+        </w:rPr>
+        <w:t>Meeting_En_Ligne</w:t>
+      </w:r>
+      <w:proofErr w:type="spellEnd"/>
+      <w:r>
+        <w:rPr>
+          <w:rFonts w:ascii="Calibri" w:hAnsi="Calibri" w:cs="Calibri"/>
+          <w:b/>
+          <w:bCs/>
+          <w:color w:val="090000"/>
+          <w:sz w:val="28"/>
+          <w:szCs w:val="28"/>
         </w:rPr>
         <w:t xml:space="preserve"> = (</w:t>
       </w:r>
@@ -5176,22 +4929,20 @@
           <w:sz w:val="24"/>
           <w:szCs w:val="24"/>
           <w:u w:val="single"/>
-          <w:lang w:val="en-US"/>
-        </w:rPr>
-        <w:t>ID_Exercice</w:t>
-      </w:r>
-      <w:proofErr w:type="spellEnd"/>
-      <w:r>
-        <w:rPr>
-          <w:rFonts w:ascii="Calibri" w:hAnsi="Calibri" w:cs="Calibri"/>
-          <w:b/>
-          <w:bCs/>
-          <w:i/>
-          <w:iCs/>
-          <w:color w:val="808080"/>
-          <w:sz w:val="16"/>
-          <w:szCs w:val="16"/>
-          <w:lang w:val="en-US"/>
+        </w:rPr>
+        <w:t>ID_Meeting</w:t>
+      </w:r>
+      <w:proofErr w:type="spellEnd"/>
+      <w:r>
+        <w:rPr>
+          <w:rFonts w:ascii="Calibri" w:hAnsi="Calibri" w:cs="Calibri"/>
+          <w:b/>
+          <w:bCs/>
+          <w:i/>
+          <w:iCs/>
+          <w:color w:val="808080"/>
+          <w:sz w:val="16"/>
+          <w:szCs w:val="16"/>
         </w:rPr>
         <w:t xml:space="preserve"> BIGINT</w:t>
       </w:r>
@@ -5201,100 +4952,113 @@
           <w:color w:val="090000"/>
           <w:sz w:val="24"/>
           <w:szCs w:val="24"/>
-          <w:lang w:val="en-US"/>
-        </w:rPr>
-        <w:t xml:space="preserve">, </w:t>
-      </w:r>
-      <w:proofErr w:type="spellStart"/>
-      <w:r>
-        <w:rPr>
-          <w:rFonts w:ascii="Calibri" w:hAnsi="Calibri" w:cs="Calibri"/>
-          <w:color w:val="090000"/>
-          <w:sz w:val="24"/>
-          <w:szCs w:val="24"/>
-          <w:lang w:val="en-US"/>
-        </w:rPr>
-        <w:t>Enonce</w:t>
-      </w:r>
-      <w:proofErr w:type="spellEnd"/>
-      <w:r>
-        <w:rPr>
-          <w:rFonts w:ascii="Calibri" w:hAnsi="Calibri" w:cs="Calibri"/>
-          <w:b/>
-          <w:bCs/>
-          <w:i/>
-          <w:iCs/>
-          <w:color w:val="808080"/>
-          <w:sz w:val="16"/>
-          <w:szCs w:val="16"/>
-          <w:lang w:val="en-US"/>
-        </w:rPr>
-        <w:t xml:space="preserve"> VARCHAR(3000)</w:t>
-      </w:r>
-      <w:r>
-        <w:rPr>
-          <w:rFonts w:ascii="Calibri" w:hAnsi="Calibri" w:cs="Calibri"/>
-          <w:color w:val="090000"/>
-          <w:sz w:val="24"/>
-          <w:szCs w:val="24"/>
-          <w:lang w:val="en-US"/>
-        </w:rPr>
-        <w:t>, Image</w:t>
-      </w:r>
-      <w:r>
-        <w:rPr>
-          <w:rFonts w:ascii="Calibri" w:hAnsi="Calibri" w:cs="Calibri"/>
-          <w:i/>
-          <w:iCs/>
-          <w:color w:val="808080"/>
-          <w:sz w:val="16"/>
-          <w:szCs w:val="16"/>
-          <w:lang w:val="en-US"/>
-        </w:rPr>
-        <w:t xml:space="preserve"> VARCHAR(500)</w:t>
-      </w:r>
-      <w:r>
-        <w:rPr>
-          <w:rFonts w:ascii="Calibri" w:hAnsi="Calibri" w:cs="Calibri"/>
-          <w:color w:val="090000"/>
-          <w:sz w:val="24"/>
-          <w:szCs w:val="24"/>
-          <w:lang w:val="en-US"/>
-        </w:rPr>
-        <w:t>, Etat</w:t>
-      </w:r>
-      <w:r>
-        <w:rPr>
-          <w:rFonts w:ascii="Calibri" w:hAnsi="Calibri" w:cs="Calibri"/>
-          <w:b/>
-          <w:bCs/>
-          <w:i/>
-          <w:iCs/>
-          <w:color w:val="808080"/>
-          <w:sz w:val="16"/>
-          <w:szCs w:val="16"/>
-          <w:lang w:val="en-US"/>
-        </w:rPr>
-        <w:t xml:space="preserve"> LOGICAL</w:t>
-      </w:r>
-      <w:r>
-        <w:rPr>
-          <w:rFonts w:ascii="Calibri" w:hAnsi="Calibri" w:cs="Calibri"/>
-          <w:color w:val="090000"/>
-          <w:sz w:val="24"/>
-          <w:szCs w:val="24"/>
-          <w:lang w:val="en-US"/>
-        </w:rPr>
-        <w:t xml:space="preserve">, </w:t>
-      </w:r>
-      <w:proofErr w:type="spellStart"/>
-      <w:r>
-        <w:rPr>
-          <w:rFonts w:ascii="Calibri" w:hAnsi="Calibri" w:cs="Calibri"/>
-          <w:color w:val="090000"/>
-          <w:sz w:val="24"/>
-          <w:szCs w:val="24"/>
-          <w:lang w:val="en-US"/>
+        </w:rPr>
+        <w:t>, Description</w:t>
+      </w:r>
+      <w:r>
+        <w:rPr>
+          <w:rFonts w:ascii="Calibri" w:hAnsi="Calibri" w:cs="Calibri"/>
+          <w:b/>
+          <w:bCs/>
+          <w:i/>
+          <w:iCs/>
+          <w:color w:val="808080"/>
+          <w:sz w:val="16"/>
+          <w:szCs w:val="16"/>
+        </w:rPr>
+        <w:t xml:space="preserve"> VARCHAR(1000)</w:t>
+      </w:r>
+      <w:r>
+        <w:rPr>
+          <w:rFonts w:ascii="Calibri" w:hAnsi="Calibri" w:cs="Calibri"/>
+          <w:color w:val="090000"/>
+          <w:sz w:val="24"/>
+          <w:szCs w:val="24"/>
+        </w:rPr>
+        <w:t>, Lien</w:t>
+      </w:r>
+      <w:r>
+        <w:rPr>
+          <w:rFonts w:ascii="Calibri" w:hAnsi="Calibri" w:cs="Calibri"/>
+          <w:b/>
+          <w:bCs/>
+          <w:i/>
+          <w:iCs/>
+          <w:color w:val="808080"/>
+          <w:sz w:val="16"/>
+          <w:szCs w:val="16"/>
+        </w:rPr>
+        <w:t xml:space="preserve"> VARCHAR(1000)</w:t>
+      </w:r>
+      <w:r>
+        <w:rPr>
+          <w:rFonts w:ascii="Calibri" w:hAnsi="Calibri" w:cs="Calibri"/>
+          <w:color w:val="090000"/>
+          <w:sz w:val="24"/>
+          <w:szCs w:val="24"/>
+        </w:rPr>
+        <w:t>, Code</w:t>
+      </w:r>
+      <w:r>
+        <w:rPr>
+          <w:rFonts w:ascii="Calibri" w:hAnsi="Calibri" w:cs="Calibri"/>
+          <w:i/>
+          <w:iCs/>
+          <w:color w:val="808080"/>
+          <w:sz w:val="16"/>
+          <w:szCs w:val="16"/>
+        </w:rPr>
+        <w:t xml:space="preserve"> VARCHAR(100)</w:t>
+      </w:r>
+      <w:r>
+        <w:rPr>
+          <w:rFonts w:ascii="Calibri" w:hAnsi="Calibri" w:cs="Calibri"/>
+          <w:color w:val="090000"/>
+          <w:sz w:val="24"/>
+          <w:szCs w:val="24"/>
+        </w:rPr>
+        <w:t xml:space="preserve">, </w:t>
+      </w:r>
+      <w:proofErr w:type="spellStart"/>
+      <w:r>
+        <w:rPr>
+          <w:rFonts w:ascii="Calibri" w:hAnsi="Calibri" w:cs="Calibri"/>
+          <w:color w:val="090000"/>
+          <w:sz w:val="24"/>
+          <w:szCs w:val="24"/>
+        </w:rPr>
+        <w:t>Date_Meeting</w:t>
+      </w:r>
+      <w:proofErr w:type="spellEnd"/>
+      <w:r>
+        <w:rPr>
+          <w:rFonts w:ascii="Calibri" w:hAnsi="Calibri" w:cs="Calibri"/>
+          <w:b/>
+          <w:bCs/>
+          <w:i/>
+          <w:iCs/>
+          <w:color w:val="808080"/>
+          <w:sz w:val="16"/>
+          <w:szCs w:val="16"/>
+        </w:rPr>
+        <w:t xml:space="preserve"> DATETIME</w:t>
+      </w:r>
+      <w:r>
+        <w:rPr>
+          <w:rFonts w:ascii="Calibri" w:hAnsi="Calibri" w:cs="Calibri"/>
+          <w:color w:val="090000"/>
+          <w:sz w:val="24"/>
+          <w:szCs w:val="24"/>
+        </w:rPr>
+        <w:t xml:space="preserve">, </w:t>
+      </w:r>
+      <w:proofErr w:type="spellStart"/>
+      <w:r>
+        <w:rPr>
+          <w:rFonts w:ascii="Calibri" w:hAnsi="Calibri" w:cs="Calibri"/>
+          <w:color w:val="090000"/>
+          <w:sz w:val="24"/>
+          <w:szCs w:val="24"/>
         </w:rPr>
         <w:t>Created_at</w:t>
       </w:r>
@@ -5309,7 +5073,6 @@
           <w:color w:val="808080"/>
           <w:sz w:val="16"/>
           <w:szCs w:val="16"/>
-          <w:lang w:val="en-US"/>
         </w:rPr>
         <w:t xml:space="preserve"> DATETIME</w:t>
       </w:r>
@@ -5319,33 +5082,30 @@
           <w:color w:val="090000"/>
           <w:sz w:val="24"/>
           <w:szCs w:val="24"/>
-          <w:lang w:val="en-US"/>
-        </w:rPr>
-        <w:t xml:space="preserve">, </w:t>
-      </w:r>
-      <w:proofErr w:type="spellStart"/>
-      <w:r>
-        <w:rPr>
-          <w:rFonts w:ascii="Calibri" w:hAnsi="Calibri" w:cs="Calibri"/>
-          <w:color w:val="090000"/>
-          <w:sz w:val="24"/>
-          <w:szCs w:val="24"/>
-          <w:lang w:val="en-US"/>
-        </w:rPr>
-        <w:t>Updated_at</w:t>
-      </w:r>
-      <w:proofErr w:type="spellEnd"/>
-      <w:r>
-        <w:rPr>
-          <w:rFonts w:ascii="Calibri" w:hAnsi="Calibri" w:cs="Calibri"/>
-          <w:b/>
-          <w:bCs/>
-          <w:i/>
-          <w:iCs/>
-          <w:color w:val="808080"/>
-          <w:sz w:val="16"/>
-          <w:szCs w:val="16"/>
-          <w:lang w:val="en-US"/>
+        </w:rPr>
+        <w:t xml:space="preserve">, </w:t>
+      </w:r>
+      <w:proofErr w:type="spellStart"/>
+      <w:r>
+        <w:rPr>
+          <w:rFonts w:ascii="Calibri" w:hAnsi="Calibri" w:cs="Calibri"/>
+          <w:color w:val="090000"/>
+          <w:sz w:val="24"/>
+          <w:szCs w:val="24"/>
+        </w:rPr>
+        <w:t>Update_at</w:t>
+      </w:r>
+      <w:proofErr w:type="spellEnd"/>
+      <w:r>
+        <w:rPr>
+          <w:rFonts w:ascii="Calibri" w:hAnsi="Calibri" w:cs="Calibri"/>
+          <w:b/>
+          <w:bCs/>
+          <w:i/>
+          <w:iCs/>
+          <w:color w:val="808080"/>
+          <w:sz w:val="16"/>
+          <w:szCs w:val="16"/>
         </w:rPr>
         <w:t xml:space="preserve"> DATETIME</w:t>
       </w:r>
@@ -5357,9 +5117,8 @@
           <w:color w:val="0000FF"/>
           <w:sz w:val="24"/>
           <w:szCs w:val="24"/>
-          <w:lang w:val="en-US"/>
-        </w:rPr>
-        <w:t xml:space="preserve">, #(ID_Chapitre, </w:t>
+        </w:rPr>
+        <w:t xml:space="preserve">, #ID_Statut, #(ID_Cours, </w:t>
       </w:r>
       <w:proofErr w:type="spellStart"/>
       <w:r>
@@ -5370,9 +5129,8 @@
           <w:color w:val="0000FF"/>
           <w:sz w:val="24"/>
           <w:szCs w:val="24"/>
-          <w:lang w:val="en-US"/>
-        </w:rPr>
-        <w:t>Numero_Chapitre</w:t>
+        </w:rPr>
+        <w:t>Numero_Cours</w:t>
       </w:r>
       <w:proofErr w:type="spellEnd"/>
       <w:r>
@@ -5383,7 +5141,6 @@
           <w:color w:val="0000FF"/>
           <w:sz w:val="24"/>
           <w:szCs w:val="24"/>
-          <w:lang w:val="en-US"/>
         </w:rPr>
         <w:t>)</w:t>
       </w:r>
@@ -5392,10 +5149,45 @@
           <w:rFonts w:ascii="Calibri" w:hAnsi="Calibri" w:cs="Calibri"/>
           <w:b/>
           <w:bCs/>
-          <w:color w:val="090000"/>
-          <w:sz w:val="28"/>
-          <w:szCs w:val="28"/>
-          <w:lang w:val="en-US"/>
+          <w:color w:val="0000FF"/>
+          <w:position w:val="3"/>
+          <w:sz w:val="16"/>
+          <w:szCs w:val="16"/>
+        </w:rPr>
+        <w:t>*</w:t>
+      </w:r>
+      <w:r>
+        <w:rPr>
+          <w:rFonts w:ascii="Calibri" w:hAnsi="Calibri" w:cs="Calibri"/>
+          <w:i/>
+          <w:iCs/>
+          <w:color w:val="0000FF"/>
+          <w:sz w:val="24"/>
+          <w:szCs w:val="24"/>
+        </w:rPr>
+        <w:t xml:space="preserve">, </w:t>
+      </w:r>
+      <w:r>
+        <w:rPr>
+          <w:rFonts w:ascii="Calibri" w:hAnsi="Calibri" w:cs="Calibri"/>
+          <w:b/>
+          <w:bCs/>
+          <w:i/>
+          <w:iCs/>
+          <w:color w:val="0000FF"/>
+          <w:sz w:val="24"/>
+          <w:szCs w:val="24"/>
+        </w:rPr>
+        <w:t>#ID_Utilisateur</w:t>
+      </w:r>
+      <w:r>
+        <w:rPr>
+          <w:rFonts w:ascii="Calibri" w:hAnsi="Calibri" w:cs="Calibri"/>
+          <w:b/>
+          <w:bCs/>
+          <w:color w:val="090000"/>
+          <w:sz w:val="28"/>
+          <w:szCs w:val="28"/>
         </w:rPr>
         <w:t>);</w:t>
       </w:r>
@@ -5458,7 +5250,7 @@
           <w:szCs w:val="28"/>
           <w:lang w:val="en-US"/>
         </w:rPr>
-        <w:t>Question_Exercice</w:t>
+        <w:t>Exercice</w:t>
       </w:r>
       <w:proofErr w:type="spellEnd"/>
       <w:r>
@@ -5485,7 +5277,7 @@
           <w:u w:val="single"/>
           <w:lang w:val="en-US"/>
         </w:rPr>
-        <w:t>ID_Question_Exercice</w:t>
+        <w:t>ID_Exercice</w:t>
       </w:r>
       <w:proofErr w:type="spellEnd"/>
       <w:r>
@@ -5510,21 +5302,55 @@
           <w:szCs w:val="24"/>
           <w:lang w:val="en-US"/>
         </w:rPr>
-        <w:t>, Question</w:t>
-      </w:r>
-      <w:r>
-        <w:rPr>
-          <w:rFonts w:ascii="Calibri" w:hAnsi="Calibri" w:cs="Calibri"/>
-          <w:b/>
-          <w:bCs/>
-          <w:i/>
-          <w:iCs/>
-          <w:color w:val="808080"/>
-          <w:sz w:val="16"/>
-          <w:szCs w:val="16"/>
-          <w:lang w:val="en-US"/>
-        </w:rPr>
-        <w:t xml:space="preserve"> VARCHAR(1000)</w:t>
+        <w:t xml:space="preserve">, </w:t>
+      </w:r>
+      <w:proofErr w:type="spellStart"/>
+      <w:r>
+        <w:rPr>
+          <w:rFonts w:ascii="Calibri" w:hAnsi="Calibri" w:cs="Calibri"/>
+          <w:color w:val="090000"/>
+          <w:sz w:val="24"/>
+          <w:szCs w:val="24"/>
+          <w:lang w:val="en-US"/>
+        </w:rPr>
+        <w:t>Enonce</w:t>
+      </w:r>
+      <w:proofErr w:type="spellEnd"/>
+      <w:r>
+        <w:rPr>
+          <w:rFonts w:ascii="Calibri" w:hAnsi="Calibri" w:cs="Calibri"/>
+          <w:b/>
+          <w:bCs/>
+          <w:i/>
+          <w:iCs/>
+          <w:color w:val="808080"/>
+          <w:sz w:val="16"/>
+          <w:szCs w:val="16"/>
+          <w:lang w:val="en-US"/>
+        </w:rPr>
+        <w:t xml:space="preserve"> VARCHAR(3000)</w:t>
+      </w:r>
+      <w:r>
+        <w:rPr>
+          <w:rFonts w:ascii="Calibri" w:hAnsi="Calibri" w:cs="Calibri"/>
+          <w:color w:val="090000"/>
+          <w:sz w:val="24"/>
+          <w:szCs w:val="24"/>
+          <w:lang w:val="en-US"/>
+        </w:rPr>
+        <w:t>, Image</w:t>
+      </w:r>
+      <w:r>
+        <w:rPr>
+          <w:rFonts w:ascii="Calibri" w:hAnsi="Calibri" w:cs="Calibri"/>
+          <w:i/>
+          <w:iCs/>
+          <w:color w:val="808080"/>
+          <w:sz w:val="16"/>
+          <w:szCs w:val="16"/>
+          <w:lang w:val="en-US"/>
+        </w:rPr>
+        <w:t xml:space="preserve"> VARCHAR(500)</w:t>
       </w:r>
       <w:r>
         <w:rPr>
@@ -5632,7 +5458,33 @@
           <w:szCs w:val="24"/>
           <w:lang w:val="en-US"/>
         </w:rPr>
-        <w:t>, #ID_Exercice</w:t>
+        <w:t xml:space="preserve">, #(ID_Chapitre, </w:t>
+      </w:r>
+      <w:proofErr w:type="spellStart"/>
+      <w:r>
+        <w:rPr>
+          <w:rFonts w:ascii="Calibri" w:hAnsi="Calibri" w:cs="Calibri"/>
+          <w:i/>
+          <w:iCs/>
+          <w:color w:val="0000FF"/>
+          <w:sz w:val="24"/>
+          <w:szCs w:val="24"/>
+          <w:lang w:val="en-US"/>
+        </w:rPr>
+        <w:t>Numero_Chapitre</w:t>
+      </w:r>
+      <w:proofErr w:type="spellEnd"/>
+      <w:r>
+        <w:rPr>
+          <w:rFonts w:ascii="Calibri" w:hAnsi="Calibri" w:cs="Calibri"/>
+          <w:i/>
+          <w:iCs/>
+          <w:color w:val="0000FF"/>
+          <w:sz w:val="24"/>
+          <w:szCs w:val="24"/>
+          <w:lang w:val="en-US"/>
+        </w:rPr>
+        <w:t>)</w:t>
       </w:r>
       <w:r>
         <w:rPr>
@@ -5705,7 +5557,7 @@
           <w:szCs w:val="28"/>
           <w:lang w:val="en-US"/>
         </w:rPr>
-        <w:t>Correction_Question</w:t>
+        <w:t>Question_Exercice</w:t>
       </w:r>
       <w:proofErr w:type="spellEnd"/>
       <w:r>
@@ -5732,7 +5584,7 @@
           <w:u w:val="single"/>
           <w:lang w:val="en-US"/>
         </w:rPr>
-        <w:t>ID_Correction_Question</w:t>
+        <w:t>ID_Question_Exercice</w:t>
       </w:r>
       <w:proofErr w:type="spellEnd"/>
       <w:r>
@@ -5757,55 +5609,21 @@
           <w:szCs w:val="24"/>
           <w:lang w:val="en-US"/>
         </w:rPr>
-        <w:t xml:space="preserve">, </w:t>
-      </w:r>
-      <w:proofErr w:type="spellStart"/>
-      <w:r>
-        <w:rPr>
-          <w:rFonts w:ascii="Calibri" w:hAnsi="Calibri" w:cs="Calibri"/>
-          <w:color w:val="090000"/>
-          <w:sz w:val="24"/>
-          <w:szCs w:val="24"/>
-          <w:lang w:val="en-US"/>
-        </w:rPr>
-        <w:t>Reponse</w:t>
-      </w:r>
-      <w:proofErr w:type="spellEnd"/>
-      <w:r>
-        <w:rPr>
-          <w:rFonts w:ascii="Calibri" w:hAnsi="Calibri" w:cs="Calibri"/>
-          <w:b/>
-          <w:bCs/>
-          <w:i/>
-          <w:iCs/>
-          <w:color w:val="808080"/>
-          <w:sz w:val="16"/>
-          <w:szCs w:val="16"/>
-          <w:lang w:val="en-US"/>
-        </w:rPr>
-        <w:t xml:space="preserve"> VARCHAR(5000)</w:t>
-      </w:r>
-      <w:r>
-        <w:rPr>
-          <w:rFonts w:ascii="Calibri" w:hAnsi="Calibri" w:cs="Calibri"/>
-          <w:color w:val="090000"/>
-          <w:sz w:val="24"/>
-          <w:szCs w:val="24"/>
-          <w:lang w:val="en-US"/>
-        </w:rPr>
-        <w:t>, Image</w:t>
-      </w:r>
-      <w:r>
-        <w:rPr>
-          <w:rFonts w:ascii="Calibri" w:hAnsi="Calibri" w:cs="Calibri"/>
-          <w:i/>
-          <w:iCs/>
-          <w:color w:val="808080"/>
-          <w:sz w:val="16"/>
-          <w:szCs w:val="16"/>
-          <w:lang w:val="en-US"/>
-        </w:rPr>
-        <w:t xml:space="preserve"> VARCHAR(500)</w:t>
+        <w:t>, Question</w:t>
+      </w:r>
+      <w:r>
+        <w:rPr>
+          <w:rFonts w:ascii="Calibri" w:hAnsi="Calibri" w:cs="Calibri"/>
+          <w:b/>
+          <w:bCs/>
+          <w:i/>
+          <w:iCs/>
+          <w:color w:val="808080"/>
+          <w:sz w:val="16"/>
+          <w:szCs w:val="16"/>
+          <w:lang w:val="en-US"/>
+        </w:rPr>
+        <w:t xml:space="preserve"> VARCHAR(1000)</w:t>
       </w:r>
       <w:r>
         <w:rPr>
@@ -5913,21 +5731,7 @@
           <w:szCs w:val="24"/>
           <w:lang w:val="en-US"/>
         </w:rPr>
-        <w:t xml:space="preserve">, </w:t>
-      </w:r>
-      <w:r>
-        <w:rPr>
-          <w:rFonts w:ascii="Calibri" w:hAnsi="Calibri" w:cs="Calibri"/>
-          <w:b/>
-          <w:bCs/>
-          <w:i/>
-          <w:iCs/>
-          <w:color w:val="0000FF"/>
-          <w:sz w:val="24"/>
-          <w:szCs w:val="24"/>
-          <w:lang w:val="en-US"/>
-        </w:rPr>
-        <w:t>#ID_Question_Exercice</w:t>
+        <w:t>, #ID_Exercice</w:t>
       </w:r>
       <w:r>
         <w:rPr>
@@ -5989,17 +5793,31 @@
           <w:lang w:val="en-US"/>
         </w:rPr>
       </w:pPr>
-      <w:r>
-        <w:rPr>
-          <w:rFonts w:ascii="Calibri" w:hAnsi="Calibri" w:cs="Calibri"/>
-          <w:b/>
-          <w:bCs/>
-          <w:color w:val="090000"/>
-          <w:sz w:val="28"/>
-          <w:szCs w:val="28"/>
-          <w:lang w:val="en-US"/>
-        </w:rPr>
-        <w:t>Session = (</w:t>
+      <w:proofErr w:type="spellStart"/>
+      <w:r>
+        <w:rPr>
+          <w:rFonts w:ascii="Calibri" w:hAnsi="Calibri" w:cs="Calibri"/>
+          <w:b/>
+          <w:bCs/>
+          <w:color w:val="090000"/>
+          <w:sz w:val="28"/>
+          <w:szCs w:val="28"/>
+          <w:lang w:val="en-US"/>
+        </w:rPr>
+        <w:t>Correction_Question</w:t>
+      </w:r>
+      <w:proofErr w:type="spellEnd"/>
+      <w:r>
+        <w:rPr>
+          <w:rFonts w:ascii="Calibri" w:hAnsi="Calibri" w:cs="Calibri"/>
+          <w:b/>
+          <w:bCs/>
+          <w:color w:val="090000"/>
+          <w:sz w:val="28"/>
+          <w:szCs w:val="28"/>
+          <w:lang w:val="en-US"/>
+        </w:rPr>
+        <w:t xml:space="preserve"> = (</w:t>
       </w:r>
       <w:proofErr w:type="spellStart"/>
       <w:r>
@@ -6013,7 +5831,7 @@
           <w:u w:val="single"/>
           <w:lang w:val="en-US"/>
         </w:rPr>
-        <w:t>ID_Session</w:t>
+        <w:t>ID_Correction_Question</w:t>
       </w:r>
       <w:proofErr w:type="spellEnd"/>
       <w:r>
@@ -6049,58 +5867,44 @@
           <w:szCs w:val="24"/>
           <w:lang w:val="en-US"/>
         </w:rPr>
-        <w:t>Date_Debut</w:t>
-      </w:r>
-      <w:proofErr w:type="spellEnd"/>
-      <w:r>
-        <w:rPr>
-          <w:rFonts w:ascii="Calibri" w:hAnsi="Calibri" w:cs="Calibri"/>
-          <w:b/>
-          <w:bCs/>
-          <w:i/>
-          <w:iCs/>
-          <w:color w:val="808080"/>
-          <w:sz w:val="16"/>
-          <w:szCs w:val="16"/>
-          <w:lang w:val="en-US"/>
-        </w:rPr>
-        <w:t xml:space="preserve"> DATE</w:t>
-      </w:r>
-      <w:r>
-        <w:rPr>
-          <w:rFonts w:ascii="Calibri" w:hAnsi="Calibri" w:cs="Calibri"/>
-          <w:color w:val="090000"/>
-          <w:sz w:val="24"/>
-          <w:szCs w:val="24"/>
-          <w:lang w:val="en-US"/>
-        </w:rPr>
-        <w:t xml:space="preserve">, </w:t>
-      </w:r>
-      <w:proofErr w:type="spellStart"/>
-      <w:r>
-        <w:rPr>
-          <w:rFonts w:ascii="Calibri" w:hAnsi="Calibri" w:cs="Calibri"/>
-          <w:color w:val="090000"/>
-          <w:sz w:val="24"/>
-          <w:szCs w:val="24"/>
-          <w:lang w:val="en-US"/>
-        </w:rPr>
-        <w:t>Date_Fin</w:t>
-      </w:r>
-      <w:proofErr w:type="spellEnd"/>
-      <w:r>
-        <w:rPr>
-          <w:rFonts w:ascii="Calibri" w:hAnsi="Calibri" w:cs="Calibri"/>
-          <w:b/>
-          <w:bCs/>
-          <w:i/>
-          <w:iCs/>
-          <w:color w:val="808080"/>
-          <w:sz w:val="16"/>
-          <w:szCs w:val="16"/>
-          <w:lang w:val="en-US"/>
-        </w:rPr>
-        <w:t xml:space="preserve"> DATE</w:t>
+        <w:t>Reponse</w:t>
+      </w:r>
+      <w:proofErr w:type="spellEnd"/>
+      <w:r>
+        <w:rPr>
+          <w:rFonts w:ascii="Calibri" w:hAnsi="Calibri" w:cs="Calibri"/>
+          <w:b/>
+          <w:bCs/>
+          <w:i/>
+          <w:iCs/>
+          <w:color w:val="808080"/>
+          <w:sz w:val="16"/>
+          <w:szCs w:val="16"/>
+          <w:lang w:val="en-US"/>
+        </w:rPr>
+        <w:t xml:space="preserve"> VARCHAR(5000)</w:t>
+      </w:r>
+      <w:r>
+        <w:rPr>
+          <w:rFonts w:ascii="Calibri" w:hAnsi="Calibri" w:cs="Calibri"/>
+          <w:color w:val="090000"/>
+          <w:sz w:val="24"/>
+          <w:szCs w:val="24"/>
+          <w:lang w:val="en-US"/>
+        </w:rPr>
+        <w:t>, Image</w:t>
+      </w:r>
+      <w:r>
+        <w:rPr>
+          <w:rFonts w:ascii="Calibri" w:hAnsi="Calibri" w:cs="Calibri"/>
+          <w:i/>
+          <w:iCs/>
+          <w:color w:val="808080"/>
+          <w:sz w:val="16"/>
+          <w:szCs w:val="16"/>
+          <w:lang w:val="en-US"/>
+        </w:rPr>
+        <w:t xml:space="preserve"> VARCHAR(500)</w:t>
       </w:r>
       <w:r>
         <w:rPr>
@@ -6208,7 +6012,21 @@
           <w:szCs w:val="24"/>
           <w:lang w:val="en-US"/>
         </w:rPr>
-        <w:t>, #ID_Statut, #ID_Formateur, #ID_Cursus</w:t>
+        <w:t xml:space="preserve">, </w:t>
+      </w:r>
+      <w:r>
+        <w:rPr>
+          <w:rFonts w:ascii="Calibri" w:hAnsi="Calibri" w:cs="Calibri"/>
+          <w:b/>
+          <w:bCs/>
+          <w:i/>
+          <w:iCs/>
+          <w:color w:val="0000FF"/>
+          <w:sz w:val="24"/>
+          <w:szCs w:val="24"/>
+          <w:lang w:val="en-US"/>
+        </w:rPr>
+        <w:t>#ID_Question_Exercice</w:t>
       </w:r>
       <w:r>
         <w:rPr>
@@ -6270,32 +6088,19 @@
           <w:lang w:val="en-US"/>
         </w:rPr>
       </w:pPr>
-      <w:proofErr w:type="spellStart"/>
-      <w:r>
-        <w:rPr>
-          <w:rFonts w:ascii="Calibri" w:hAnsi="Calibri" w:cs="Calibri"/>
-          <w:b/>
-          <w:bCs/>
-          <w:color w:val="090000"/>
-          <w:sz w:val="28"/>
-          <w:szCs w:val="28"/>
-          <w:lang w:val="en-US"/>
-        </w:rPr>
-        <w:t>Titre</w:t>
-      </w:r>
-      <w:proofErr w:type="spellEnd"/>
-      <w:r>
-        <w:rPr>
-          <w:rFonts w:ascii="Calibri" w:hAnsi="Calibri" w:cs="Calibri"/>
-          <w:b/>
-          <w:bCs/>
-          <w:color w:val="090000"/>
-          <w:sz w:val="28"/>
-          <w:szCs w:val="28"/>
-          <w:lang w:val="en-US"/>
-        </w:rPr>
-        <w:t xml:space="preserve"> = (</w:t>
-      </w:r>
+      <w:r>
+        <w:rPr>
+          <w:rFonts w:ascii="Calibri" w:hAnsi="Calibri" w:cs="Calibri"/>
+          <w:b/>
+          <w:bCs/>
+          <w:color w:val="090000"/>
+          <w:sz w:val="28"/>
+          <w:szCs w:val="28"/>
+          <w:lang w:val="en-US"/>
+        </w:rPr>
+        <w:t>Session = (</w:t>
+      </w:r>
+      <w:proofErr w:type="spellStart"/>
       <w:r>
         <w:rPr>
           <w:rFonts w:ascii="Calibri" w:hAnsi="Calibri" w:cs="Calibri"/>
@@ -6307,8 +6112,9 @@
           <w:u w:val="single"/>
           <w:lang w:val="en-US"/>
         </w:rPr>
-        <w:t>ID</w:t>
-      </w:r>
+        <w:t>ID_Session</w:t>
+      </w:r>
+      <w:proofErr w:type="spellEnd"/>
       <w:r>
         <w:rPr>
           <w:rFonts w:ascii="Calibri" w:hAnsi="Calibri" w:cs="Calibri"/>
@@ -6342,43 +6148,7 @@
           <w:szCs w:val="24"/>
           <w:lang w:val="en-US"/>
         </w:rPr>
-        <w:t>Intitulé</w:t>
-      </w:r>
-      <w:proofErr w:type="spellEnd"/>
-      <w:r>
-        <w:rPr>
-          <w:rFonts w:ascii="Calibri" w:hAnsi="Calibri" w:cs="Calibri"/>
-          <w:b/>
-          <w:bCs/>
-          <w:i/>
-          <w:iCs/>
-          <w:color w:val="808080"/>
-          <w:sz w:val="16"/>
-          <w:szCs w:val="16"/>
-          <w:lang w:val="en-US"/>
-        </w:rPr>
-        <w:t xml:space="preserve"> VARCHAR(500)</w:t>
-      </w:r>
-      <w:r>
-        <w:rPr>
-          <w:rFonts w:ascii="Calibri" w:hAnsi="Calibri" w:cs="Calibri"/>
-          <w:color w:val="090000"/>
-          <w:sz w:val="24"/>
-          <w:szCs w:val="24"/>
-          <w:lang w:val="en-US"/>
-        </w:rPr>
-        <w:t xml:space="preserve">, </w:t>
-      </w:r>
-      <w:proofErr w:type="spellStart"/>
-      <w:r>
-        <w:rPr>
-          <w:rFonts w:ascii="Calibri" w:hAnsi="Calibri" w:cs="Calibri"/>
-          <w:color w:val="090000"/>
-          <w:sz w:val="24"/>
-          <w:szCs w:val="24"/>
-          <w:lang w:val="en-US"/>
-        </w:rPr>
-        <w:t>Date_Obtention</w:t>
+        <w:t>Date_Debut</w:t>
       </w:r>
       <w:proofErr w:type="spellEnd"/>
       <w:r>
@@ -6414,6 +6184,66 @@
           <w:szCs w:val="24"/>
           <w:lang w:val="en-US"/>
         </w:rPr>
+        <w:t>Date_Fin</w:t>
+      </w:r>
+      <w:proofErr w:type="spellEnd"/>
+      <w:r>
+        <w:rPr>
+          <w:rFonts w:ascii="Calibri" w:hAnsi="Calibri" w:cs="Calibri"/>
+          <w:b/>
+          <w:bCs/>
+          <w:i/>
+          <w:iCs/>
+          <w:color w:val="808080"/>
+          <w:sz w:val="16"/>
+          <w:szCs w:val="16"/>
+          <w:lang w:val="en-US"/>
+        </w:rPr>
+        <w:t xml:space="preserve"> DATE</w:t>
+      </w:r>
+      <w:r>
+        <w:rPr>
+          <w:rFonts w:ascii="Calibri" w:hAnsi="Calibri" w:cs="Calibri"/>
+          <w:color w:val="090000"/>
+          <w:sz w:val="24"/>
+          <w:szCs w:val="24"/>
+          <w:lang w:val="en-US"/>
+        </w:rPr>
+        <w:t>, Etat</w:t>
+      </w:r>
+      <w:r>
+        <w:rPr>
+          <w:rFonts w:ascii="Calibri" w:hAnsi="Calibri" w:cs="Calibri"/>
+          <w:b/>
+          <w:bCs/>
+          <w:i/>
+          <w:iCs/>
+          <w:color w:val="808080"/>
+          <w:sz w:val="16"/>
+          <w:szCs w:val="16"/>
+          <w:lang w:val="en-US"/>
+        </w:rPr>
+        <w:t xml:space="preserve"> LOGICAL</w:t>
+      </w:r>
+      <w:r>
+        <w:rPr>
+          <w:rFonts w:ascii="Calibri" w:hAnsi="Calibri" w:cs="Calibri"/>
+          <w:color w:val="090000"/>
+          <w:sz w:val="24"/>
+          <w:szCs w:val="24"/>
+          <w:lang w:val="en-US"/>
+        </w:rPr>
+        <w:t xml:space="preserve">, </w:t>
+      </w:r>
+      <w:proofErr w:type="spellStart"/>
+      <w:r>
+        <w:rPr>
+          <w:rFonts w:ascii="Calibri" w:hAnsi="Calibri" w:cs="Calibri"/>
+          <w:color w:val="090000"/>
+          <w:sz w:val="24"/>
+          <w:szCs w:val="24"/>
+          <w:lang w:val="en-US"/>
+        </w:rPr>
         <w:t>Created_at</w:t>
       </w:r>
       <w:proofErr w:type="spellEnd"/>
@@ -6477,7 +6307,7 @@
           <w:szCs w:val="24"/>
           <w:lang w:val="en-US"/>
         </w:rPr>
-        <w:t>, #ID_Stagiaire</w:t>
+        <w:t>, #ID_Statut, #ID_Formateur, #ID_Cursus</w:t>
       </w:r>
       <w:r>
         <w:rPr>
@@ -6550,7 +6380,7 @@
           <w:szCs w:val="28"/>
           <w:lang w:val="en-US"/>
         </w:rPr>
-        <w:t>Score_QCM</w:t>
+        <w:t>Titre</w:t>
       </w:r>
       <w:proofErr w:type="spellEnd"/>
       <w:r>
@@ -6565,7 +6395,6 @@
         </w:rPr>
         <w:t xml:space="preserve"> = (</w:t>
       </w:r>
-      <w:proofErr w:type="spellStart"/>
       <w:r>
         <w:rPr>
           <w:rFonts w:ascii="Calibri" w:hAnsi="Calibri" w:cs="Calibri"/>
@@ -6577,9 +6406,8 @@
           <w:u w:val="single"/>
           <w:lang w:val="en-US"/>
         </w:rPr>
-        <w:t>ID_Score_QCM</w:t>
-      </w:r>
-      <w:proofErr w:type="spellEnd"/>
+        <w:t>ID</w:t>
+      </w:r>
       <w:r>
         <w:rPr>
           <w:rFonts w:ascii="Calibri" w:hAnsi="Calibri" w:cs="Calibri"/>
@@ -6613,22 +6441,58 @@
           <w:szCs w:val="24"/>
           <w:lang w:val="en-US"/>
         </w:rPr>
-        <w:t>Résultat</w:t>
-      </w:r>
-      <w:proofErr w:type="spellEnd"/>
-      <w:r>
-        <w:rPr>
-          <w:rFonts w:ascii="Calibri" w:hAnsi="Calibri" w:cs="Calibri"/>
-          <w:b/>
-          <w:bCs/>
-          <w:i/>
-          <w:iCs/>
-          <w:color w:val="808080"/>
-          <w:sz w:val="16"/>
-          <w:szCs w:val="16"/>
-          <w:lang w:val="en-US"/>
-        </w:rPr>
-        <w:t xml:space="preserve"> INT</w:t>
+        <w:t>Intitulé</w:t>
+      </w:r>
+      <w:proofErr w:type="spellEnd"/>
+      <w:r>
+        <w:rPr>
+          <w:rFonts w:ascii="Calibri" w:hAnsi="Calibri" w:cs="Calibri"/>
+          <w:b/>
+          <w:bCs/>
+          <w:i/>
+          <w:iCs/>
+          <w:color w:val="808080"/>
+          <w:sz w:val="16"/>
+          <w:szCs w:val="16"/>
+          <w:lang w:val="en-US"/>
+        </w:rPr>
+        <w:t xml:space="preserve"> VARCHAR(500)</w:t>
+      </w:r>
+      <w:r>
+        <w:rPr>
+          <w:rFonts w:ascii="Calibri" w:hAnsi="Calibri" w:cs="Calibri"/>
+          <w:color w:val="090000"/>
+          <w:sz w:val="24"/>
+          <w:szCs w:val="24"/>
+          <w:lang w:val="en-US"/>
+        </w:rPr>
+        <w:t xml:space="preserve">, </w:t>
+      </w:r>
+      <w:proofErr w:type="spellStart"/>
+      <w:r>
+        <w:rPr>
+          <w:rFonts w:ascii="Calibri" w:hAnsi="Calibri" w:cs="Calibri"/>
+          <w:color w:val="090000"/>
+          <w:sz w:val="24"/>
+          <w:szCs w:val="24"/>
+          <w:lang w:val="en-US"/>
+        </w:rPr>
+        <w:t>Date_Obtention</w:t>
+      </w:r>
+      <w:proofErr w:type="spellEnd"/>
+      <w:r>
+        <w:rPr>
+          <w:rFonts w:ascii="Calibri" w:hAnsi="Calibri" w:cs="Calibri"/>
+          <w:b/>
+          <w:bCs/>
+          <w:i/>
+          <w:iCs/>
+          <w:color w:val="808080"/>
+          <w:sz w:val="16"/>
+          <w:szCs w:val="16"/>
+          <w:lang w:val="en-US"/>
+        </w:rPr>
+        <w:t xml:space="preserve"> DATE</w:t>
       </w:r>
       <w:r>
         <w:rPr>
@@ -6712,7 +6576,7 @@
           <w:szCs w:val="24"/>
           <w:lang w:val="en-US"/>
         </w:rPr>
-        <w:t>, #ID_Stagiaire, #ID_QCM</w:t>
+        <w:t>, #ID_Stagiaire</w:t>
       </w:r>
       <w:r>
         <w:rPr>
@@ -6785,7 +6649,7 @@
           <w:szCs w:val="28"/>
           <w:lang w:val="en-US"/>
         </w:rPr>
-        <w:t>Suivre_Cursus</w:t>
+        <w:t>Score_QCM</w:t>
       </w:r>
       <w:proofErr w:type="spellEnd"/>
       <w:r>
@@ -6800,224 +6664,154 @@
         </w:rPr>
         <w:t xml:space="preserve"> = (</w:t>
       </w:r>
-      <w:r>
-        <w:rPr>
-          <w:rFonts w:ascii="Calibri" w:hAnsi="Calibri" w:cs="Calibri"/>
-          <w:b/>
-          <w:bCs/>
+      <w:proofErr w:type="spellStart"/>
+      <w:r>
+        <w:rPr>
+          <w:rFonts w:ascii="Calibri" w:hAnsi="Calibri" w:cs="Calibri"/>
+          <w:b/>
+          <w:bCs/>
+          <w:color w:val="090000"/>
+          <w:sz w:val="24"/>
+          <w:szCs w:val="24"/>
+          <w:u w:val="single"/>
+          <w:lang w:val="en-US"/>
+        </w:rPr>
+        <w:t>ID_Score_QCM</w:t>
+      </w:r>
+      <w:proofErr w:type="spellEnd"/>
+      <w:r>
+        <w:rPr>
+          <w:rFonts w:ascii="Calibri" w:hAnsi="Calibri" w:cs="Calibri"/>
+          <w:b/>
+          <w:bCs/>
+          <w:i/>
+          <w:iCs/>
+          <w:color w:val="808080"/>
+          <w:sz w:val="16"/>
+          <w:szCs w:val="16"/>
+          <w:lang w:val="en-US"/>
+        </w:rPr>
+        <w:t xml:space="preserve"> BIGINT</w:t>
+      </w:r>
+      <w:r>
+        <w:rPr>
+          <w:rFonts w:ascii="Calibri" w:hAnsi="Calibri" w:cs="Calibri"/>
+          <w:color w:val="090000"/>
+          <w:sz w:val="24"/>
+          <w:szCs w:val="24"/>
+          <w:lang w:val="en-US"/>
+        </w:rPr>
+        <w:t xml:space="preserve">, </w:t>
+      </w:r>
+      <w:proofErr w:type="spellStart"/>
+      <w:r>
+        <w:rPr>
+          <w:rFonts w:ascii="Calibri" w:hAnsi="Calibri" w:cs="Calibri"/>
+          <w:color w:val="090000"/>
+          <w:sz w:val="24"/>
+          <w:szCs w:val="24"/>
+          <w:lang w:val="en-US"/>
+        </w:rPr>
+        <w:t>Résultat</w:t>
+      </w:r>
+      <w:proofErr w:type="spellEnd"/>
+      <w:r>
+        <w:rPr>
+          <w:rFonts w:ascii="Calibri" w:hAnsi="Calibri" w:cs="Calibri"/>
+          <w:b/>
+          <w:bCs/>
+          <w:i/>
+          <w:iCs/>
+          <w:color w:val="808080"/>
+          <w:sz w:val="16"/>
+          <w:szCs w:val="16"/>
+          <w:lang w:val="en-US"/>
+        </w:rPr>
+        <w:t xml:space="preserve"> INT</w:t>
+      </w:r>
+      <w:r>
+        <w:rPr>
+          <w:rFonts w:ascii="Calibri" w:hAnsi="Calibri" w:cs="Calibri"/>
+          <w:color w:val="090000"/>
+          <w:sz w:val="24"/>
+          <w:szCs w:val="24"/>
+          <w:lang w:val="en-US"/>
+        </w:rPr>
+        <w:t xml:space="preserve">, </w:t>
+      </w:r>
+      <w:proofErr w:type="spellStart"/>
+      <w:r>
+        <w:rPr>
+          <w:rFonts w:ascii="Calibri" w:hAnsi="Calibri" w:cs="Calibri"/>
+          <w:color w:val="090000"/>
+          <w:sz w:val="24"/>
+          <w:szCs w:val="24"/>
+          <w:lang w:val="en-US"/>
+        </w:rPr>
+        <w:t>Created_at</w:t>
+      </w:r>
+      <w:proofErr w:type="spellEnd"/>
+      <w:r>
+        <w:rPr>
+          <w:rFonts w:ascii="Calibri" w:hAnsi="Calibri" w:cs="Calibri"/>
+          <w:b/>
+          <w:bCs/>
+          <w:i/>
+          <w:iCs/>
+          <w:color w:val="808080"/>
+          <w:sz w:val="16"/>
+          <w:szCs w:val="16"/>
+          <w:lang w:val="en-US"/>
+        </w:rPr>
+        <w:t xml:space="preserve"> DATETIME</w:t>
+      </w:r>
+      <w:r>
+        <w:rPr>
+          <w:rFonts w:ascii="Calibri" w:hAnsi="Calibri" w:cs="Calibri"/>
+          <w:color w:val="090000"/>
+          <w:sz w:val="24"/>
+          <w:szCs w:val="24"/>
+          <w:lang w:val="en-US"/>
+        </w:rPr>
+        <w:t xml:space="preserve">, </w:t>
+      </w:r>
+      <w:proofErr w:type="spellStart"/>
+      <w:r>
+        <w:rPr>
+          <w:rFonts w:ascii="Calibri" w:hAnsi="Calibri" w:cs="Calibri"/>
+          <w:color w:val="090000"/>
+          <w:sz w:val="24"/>
+          <w:szCs w:val="24"/>
+          <w:lang w:val="en-US"/>
+        </w:rPr>
+        <w:t>Updated_at</w:t>
+      </w:r>
+      <w:proofErr w:type="spellEnd"/>
+      <w:r>
+        <w:rPr>
+          <w:rFonts w:ascii="Calibri" w:hAnsi="Calibri" w:cs="Calibri"/>
+          <w:b/>
+          <w:bCs/>
+          <w:i/>
+          <w:iCs/>
+          <w:color w:val="808080"/>
+          <w:sz w:val="16"/>
+          <w:szCs w:val="16"/>
+          <w:lang w:val="en-US"/>
+        </w:rPr>
+        <w:t xml:space="preserve"> DATETIME</w:t>
+      </w:r>
+      <w:r>
+        <w:rPr>
+          <w:rFonts w:ascii="Calibri" w:hAnsi="Calibri" w:cs="Calibri"/>
           <w:i/>
           <w:iCs/>
           <w:color w:val="0000FF"/>
           <w:sz w:val="24"/>
           <w:szCs w:val="24"/>
-          <w:u w:val="single"/>
-          <w:lang w:val="en-US"/>
-        </w:rPr>
-        <w:t>#ID_Cursus, #ID_Stagiaire</w:t>
-      </w:r>
-      <w:r>
-        <w:rPr>
-          <w:rFonts w:ascii="Calibri" w:hAnsi="Calibri" w:cs="Calibri"/>
-          <w:color w:val="090000"/>
-          <w:sz w:val="24"/>
-          <w:szCs w:val="24"/>
-          <w:lang w:val="en-US"/>
-        </w:rPr>
-        <w:t xml:space="preserve">, </w:t>
-      </w:r>
-      <w:proofErr w:type="spellStart"/>
-      <w:r>
-        <w:rPr>
-          <w:rFonts w:ascii="Calibri" w:hAnsi="Calibri" w:cs="Calibri"/>
-          <w:color w:val="090000"/>
-          <w:sz w:val="24"/>
-          <w:szCs w:val="24"/>
-          <w:lang w:val="en-US"/>
-        </w:rPr>
-        <w:t>ID_Cours</w:t>
-      </w:r>
-      <w:proofErr w:type="spellEnd"/>
-      <w:r>
-        <w:rPr>
-          <w:rFonts w:ascii="Calibri" w:hAnsi="Calibri" w:cs="Calibri"/>
-          <w:b/>
-          <w:bCs/>
-          <w:i/>
-          <w:iCs/>
-          <w:color w:val="808080"/>
-          <w:sz w:val="16"/>
-          <w:szCs w:val="16"/>
-          <w:lang w:val="en-US"/>
-        </w:rPr>
-        <w:t xml:space="preserve"> BIGINT</w:t>
-      </w:r>
-      <w:r>
-        <w:rPr>
-          <w:rFonts w:ascii="Calibri" w:hAnsi="Calibri" w:cs="Calibri"/>
-          <w:color w:val="090000"/>
-          <w:sz w:val="24"/>
-          <w:szCs w:val="24"/>
-          <w:lang w:val="en-US"/>
-        </w:rPr>
-        <w:t xml:space="preserve">, </w:t>
-      </w:r>
-      <w:proofErr w:type="spellStart"/>
-      <w:r>
-        <w:rPr>
-          <w:rFonts w:ascii="Calibri" w:hAnsi="Calibri" w:cs="Calibri"/>
-          <w:color w:val="090000"/>
-          <w:sz w:val="24"/>
-          <w:szCs w:val="24"/>
-          <w:lang w:val="en-US"/>
-        </w:rPr>
-        <w:t>ID_Chapitre</w:t>
-      </w:r>
-      <w:proofErr w:type="spellEnd"/>
-      <w:r>
-        <w:rPr>
-          <w:rFonts w:ascii="Calibri" w:hAnsi="Calibri" w:cs="Calibri"/>
-          <w:b/>
-          <w:bCs/>
-          <w:i/>
-          <w:iCs/>
-          <w:color w:val="808080"/>
-          <w:sz w:val="16"/>
-          <w:szCs w:val="16"/>
-          <w:lang w:val="en-US"/>
-        </w:rPr>
-        <w:t xml:space="preserve"> BIGINT</w:t>
-      </w:r>
-      <w:r>
-        <w:rPr>
-          <w:rFonts w:ascii="Calibri" w:hAnsi="Calibri" w:cs="Calibri"/>
-          <w:color w:val="090000"/>
-          <w:sz w:val="24"/>
-          <w:szCs w:val="24"/>
-          <w:lang w:val="en-US"/>
-        </w:rPr>
-        <w:t xml:space="preserve">, </w:t>
-      </w:r>
-      <w:proofErr w:type="spellStart"/>
-      <w:r>
-        <w:rPr>
-          <w:rFonts w:ascii="Calibri" w:hAnsi="Calibri" w:cs="Calibri"/>
-          <w:color w:val="090000"/>
-          <w:sz w:val="24"/>
-          <w:szCs w:val="24"/>
-          <w:lang w:val="en-US"/>
-        </w:rPr>
-        <w:t>Nombre_Chapitre_Lu</w:t>
-      </w:r>
-      <w:proofErr w:type="spellEnd"/>
-      <w:r>
-        <w:rPr>
-          <w:rFonts w:ascii="Calibri" w:hAnsi="Calibri" w:cs="Calibri"/>
-          <w:b/>
-          <w:bCs/>
-          <w:i/>
-          <w:iCs/>
-          <w:color w:val="808080"/>
-          <w:sz w:val="16"/>
-          <w:szCs w:val="16"/>
-          <w:lang w:val="en-US"/>
-        </w:rPr>
-        <w:t xml:space="preserve"> INT</w:t>
-      </w:r>
-      <w:r>
-        <w:rPr>
-          <w:rFonts w:ascii="Calibri" w:hAnsi="Calibri" w:cs="Calibri"/>
-          <w:color w:val="090000"/>
-          <w:sz w:val="24"/>
-          <w:szCs w:val="24"/>
-          <w:lang w:val="en-US"/>
-        </w:rPr>
-        <w:t>, Progression</w:t>
-      </w:r>
-      <w:r>
-        <w:rPr>
-          <w:rFonts w:ascii="Calibri" w:hAnsi="Calibri" w:cs="Calibri"/>
-          <w:b/>
-          <w:bCs/>
-          <w:i/>
-          <w:iCs/>
-          <w:color w:val="808080"/>
-          <w:sz w:val="16"/>
-          <w:szCs w:val="16"/>
-          <w:lang w:val="en-US"/>
-        </w:rPr>
-        <w:t xml:space="preserve"> INT</w:t>
-      </w:r>
-      <w:r>
-        <w:rPr>
-          <w:rFonts w:ascii="Calibri" w:hAnsi="Calibri" w:cs="Calibri"/>
-          <w:color w:val="090000"/>
-          <w:sz w:val="24"/>
-          <w:szCs w:val="24"/>
-          <w:lang w:val="en-US"/>
-        </w:rPr>
-        <w:t xml:space="preserve">, </w:t>
-      </w:r>
-      <w:proofErr w:type="spellStart"/>
-      <w:r>
-        <w:rPr>
-          <w:rFonts w:ascii="Calibri" w:hAnsi="Calibri" w:cs="Calibri"/>
-          <w:color w:val="090000"/>
-          <w:sz w:val="24"/>
-          <w:szCs w:val="24"/>
-          <w:lang w:val="en-US"/>
-        </w:rPr>
-        <w:t>Created_at</w:t>
-      </w:r>
-      <w:proofErr w:type="spellEnd"/>
-      <w:r>
-        <w:rPr>
-          <w:rFonts w:ascii="Calibri" w:hAnsi="Calibri" w:cs="Calibri"/>
-          <w:b/>
-          <w:bCs/>
-          <w:i/>
-          <w:iCs/>
-          <w:color w:val="808080"/>
-          <w:sz w:val="16"/>
-          <w:szCs w:val="16"/>
-          <w:lang w:val="en-US"/>
-        </w:rPr>
-        <w:t xml:space="preserve"> DATETIME</w:t>
-      </w:r>
-      <w:r>
-        <w:rPr>
-          <w:rFonts w:ascii="Calibri" w:hAnsi="Calibri" w:cs="Calibri"/>
-          <w:color w:val="090000"/>
-          <w:sz w:val="24"/>
-          <w:szCs w:val="24"/>
-          <w:lang w:val="en-US"/>
-        </w:rPr>
-        <w:t xml:space="preserve">, </w:t>
-      </w:r>
-      <w:proofErr w:type="spellStart"/>
-      <w:r>
-        <w:rPr>
-          <w:rFonts w:ascii="Calibri" w:hAnsi="Calibri" w:cs="Calibri"/>
-          <w:color w:val="090000"/>
-          <w:sz w:val="24"/>
-          <w:szCs w:val="24"/>
-          <w:lang w:val="en-US"/>
-        </w:rPr>
-        <w:t>Updated_at</w:t>
-      </w:r>
-      <w:proofErr w:type="spellEnd"/>
-      <w:r>
-        <w:rPr>
-          <w:rFonts w:ascii="Calibri" w:hAnsi="Calibri" w:cs="Calibri"/>
-          <w:b/>
-          <w:bCs/>
-          <w:i/>
-          <w:iCs/>
-          <w:color w:val="808080"/>
-          <w:sz w:val="16"/>
-          <w:szCs w:val="16"/>
-          <w:lang w:val="en-US"/>
-        </w:rPr>
-        <w:t xml:space="preserve"> DATETIME</w:t>
+          <w:lang w:val="en-US"/>
+        </w:rPr>
+        <w:t>, #ID_Stagiaire, #ID_QCM</w:t>
       </w:r>
       <w:r>
         <w:rPr>
@@ -7090,7 +6884,7 @@
           <w:szCs w:val="28"/>
           <w:lang w:val="en-US"/>
         </w:rPr>
-        <w:t>Avoir_Preference</w:t>
+        <w:t>Suivre_Cursus</w:t>
       </w:r>
       <w:proofErr w:type="spellEnd"/>
       <w:r>
@@ -7118,7 +6912,139 @@
           <w:u w:val="single"/>
           <w:lang w:val="en-US"/>
         </w:rPr>
-        <w:t>#ID_Stagiaire, #ID_Mot_Cle</w:t>
+        <w:t>#ID_Cursus, #ID_Stagiaire</w:t>
+      </w:r>
+      <w:r>
+        <w:rPr>
+          <w:rFonts w:ascii="Calibri" w:hAnsi="Calibri" w:cs="Calibri"/>
+          <w:color w:val="090000"/>
+          <w:sz w:val="24"/>
+          <w:szCs w:val="24"/>
+          <w:lang w:val="en-US"/>
+        </w:rPr>
+        <w:t xml:space="preserve">, </w:t>
+      </w:r>
+      <w:proofErr w:type="spellStart"/>
+      <w:r>
+        <w:rPr>
+          <w:rFonts w:ascii="Calibri" w:hAnsi="Calibri" w:cs="Calibri"/>
+          <w:color w:val="090000"/>
+          <w:sz w:val="24"/>
+          <w:szCs w:val="24"/>
+          <w:lang w:val="en-US"/>
+        </w:rPr>
+        <w:t>ID_Cours</w:t>
+      </w:r>
+      <w:proofErr w:type="spellEnd"/>
+      <w:r>
+        <w:rPr>
+          <w:rFonts w:ascii="Calibri" w:hAnsi="Calibri" w:cs="Calibri"/>
+          <w:b/>
+          <w:bCs/>
+          <w:i/>
+          <w:iCs/>
+          <w:color w:val="808080"/>
+          <w:sz w:val="16"/>
+          <w:szCs w:val="16"/>
+          <w:lang w:val="en-US"/>
+        </w:rPr>
+        <w:t xml:space="preserve"> BIGINT</w:t>
+      </w:r>
+      <w:r>
+        <w:rPr>
+          <w:rFonts w:ascii="Calibri" w:hAnsi="Calibri" w:cs="Calibri"/>
+          <w:color w:val="090000"/>
+          <w:sz w:val="24"/>
+          <w:szCs w:val="24"/>
+          <w:lang w:val="en-US"/>
+        </w:rPr>
+        <w:t xml:space="preserve">, </w:t>
+      </w:r>
+      <w:proofErr w:type="spellStart"/>
+      <w:r>
+        <w:rPr>
+          <w:rFonts w:ascii="Calibri" w:hAnsi="Calibri" w:cs="Calibri"/>
+          <w:color w:val="090000"/>
+          <w:sz w:val="24"/>
+          <w:szCs w:val="24"/>
+          <w:lang w:val="en-US"/>
+        </w:rPr>
+        <w:t>ID_Chapitre</w:t>
+      </w:r>
+      <w:proofErr w:type="spellEnd"/>
+      <w:r>
+        <w:rPr>
+          <w:rFonts w:ascii="Calibri" w:hAnsi="Calibri" w:cs="Calibri"/>
+          <w:b/>
+          <w:bCs/>
+          <w:i/>
+          <w:iCs/>
+          <w:color w:val="808080"/>
+          <w:sz w:val="16"/>
+          <w:szCs w:val="16"/>
+          <w:lang w:val="en-US"/>
+        </w:rPr>
+        <w:t xml:space="preserve"> BIGINT</w:t>
+      </w:r>
+      <w:r>
+        <w:rPr>
+          <w:rFonts w:ascii="Calibri" w:hAnsi="Calibri" w:cs="Calibri"/>
+          <w:color w:val="090000"/>
+          <w:sz w:val="24"/>
+          <w:szCs w:val="24"/>
+          <w:lang w:val="en-US"/>
+        </w:rPr>
+        <w:t xml:space="preserve">, </w:t>
+      </w:r>
+      <w:proofErr w:type="spellStart"/>
+      <w:r>
+        <w:rPr>
+          <w:rFonts w:ascii="Calibri" w:hAnsi="Calibri" w:cs="Calibri"/>
+          <w:color w:val="090000"/>
+          <w:sz w:val="24"/>
+          <w:szCs w:val="24"/>
+          <w:lang w:val="en-US"/>
+        </w:rPr>
+        <w:t>Nombre_Chapitre_Lu</w:t>
+      </w:r>
+      <w:proofErr w:type="spellEnd"/>
+      <w:r>
+        <w:rPr>
+          <w:rFonts w:ascii="Calibri" w:hAnsi="Calibri" w:cs="Calibri"/>
+          <w:b/>
+          <w:bCs/>
+          <w:i/>
+          <w:iCs/>
+          <w:color w:val="808080"/>
+          <w:sz w:val="16"/>
+          <w:szCs w:val="16"/>
+          <w:lang w:val="en-US"/>
+        </w:rPr>
+        <w:t xml:space="preserve"> INT</w:t>
+      </w:r>
+      <w:r>
+        <w:rPr>
+          <w:rFonts w:ascii="Calibri" w:hAnsi="Calibri" w:cs="Calibri"/>
+          <w:color w:val="090000"/>
+          <w:sz w:val="24"/>
+          <w:szCs w:val="24"/>
+          <w:lang w:val="en-US"/>
+        </w:rPr>
+        <w:t>, Progression</w:t>
+      </w:r>
+      <w:r>
+        <w:rPr>
+          <w:rFonts w:ascii="Calibri" w:hAnsi="Calibri" w:cs="Calibri"/>
+          <w:b/>
+          <w:bCs/>
+          <w:i/>
+          <w:iCs/>
+          <w:color w:val="808080"/>
+          <w:sz w:val="16"/>
+          <w:szCs w:val="16"/>
+          <w:lang w:val="en-US"/>
+        </w:rPr>
+        <w:t xml:space="preserve"> INT</w:t>
       </w:r>
       <w:r>
         <w:rPr>
@@ -7263,7 +7189,7 @@
           <w:szCs w:val="28"/>
           <w:lang w:val="en-US"/>
         </w:rPr>
-        <w:t>Avoir_Cours_Mot_Cle</w:t>
+        <w:t>Avoir_Preference</w:t>
       </w:r>
       <w:proofErr w:type="spellEnd"/>
       <w:r>
@@ -7291,39 +7217,7 @@
           <w:u w:val="single"/>
           <w:lang w:val="en-US"/>
         </w:rPr>
-        <w:t xml:space="preserve">#(ID_Cours, </w:t>
-      </w:r>
-      <w:proofErr w:type="spellStart"/>
-      <w:r>
-        <w:rPr>
-          <w:rFonts w:ascii="Calibri" w:hAnsi="Calibri" w:cs="Calibri"/>
-          <w:b/>
-          <w:bCs/>
-          <w:i/>
-          <w:iCs/>
-          <w:color w:val="0000FF"/>
-          <w:sz w:val="24"/>
-          <w:szCs w:val="24"/>
-          <w:u w:val="single"/>
-          <w:lang w:val="en-US"/>
-        </w:rPr>
-        <w:t>Numero_Cours</w:t>
-      </w:r>
-      <w:proofErr w:type="spellEnd"/>
-      <w:r>
-        <w:rPr>
-          <w:rFonts w:ascii="Calibri" w:hAnsi="Calibri" w:cs="Calibri"/>
-          <w:b/>
-          <w:bCs/>
-          <w:i/>
-          <w:iCs/>
-          <w:color w:val="0000FF"/>
-          <w:sz w:val="24"/>
-          <w:szCs w:val="24"/>
-          <w:u w:val="single"/>
-          <w:lang w:val="en-US"/>
-        </w:rPr>
-        <w:t>), #ID_Mot_Cle</w:t>
+        <w:t>#ID_Stagiaire, #ID_Mot_Cle</w:t>
       </w:r>
       <w:r>
         <w:rPr>
@@ -7468,7 +7362,7 @@
           <w:szCs w:val="28"/>
           <w:lang w:val="en-US"/>
         </w:rPr>
-        <w:t>Avoir_Cursus_Mot_Cle</w:t>
+        <w:t>Avoir_Cours_Mot_Cle</w:t>
       </w:r>
       <w:proofErr w:type="spellEnd"/>
       <w:r>
@@ -7496,7 +7390,39 @@
           <w:u w:val="single"/>
           <w:lang w:val="en-US"/>
         </w:rPr>
-        <w:t>#ID_Cursus, #ID_Mot_Cle</w:t>
+        <w:t xml:space="preserve">#(ID_Cours, </w:t>
+      </w:r>
+      <w:proofErr w:type="spellStart"/>
+      <w:r>
+        <w:rPr>
+          <w:rFonts w:ascii="Calibri" w:hAnsi="Calibri" w:cs="Calibri"/>
+          <w:b/>
+          <w:bCs/>
+          <w:i/>
+          <w:iCs/>
+          <w:color w:val="0000FF"/>
+          <w:sz w:val="24"/>
+          <w:szCs w:val="24"/>
+          <w:u w:val="single"/>
+          <w:lang w:val="en-US"/>
+        </w:rPr>
+        <w:t>Numero_Cours</w:t>
+      </w:r>
+      <w:proofErr w:type="spellEnd"/>
+      <w:r>
+        <w:rPr>
+          <w:rFonts w:ascii="Calibri" w:hAnsi="Calibri" w:cs="Calibri"/>
+          <w:b/>
+          <w:bCs/>
+          <w:i/>
+          <w:iCs/>
+          <w:color w:val="0000FF"/>
+          <w:sz w:val="24"/>
+          <w:szCs w:val="24"/>
+          <w:u w:val="single"/>
+          <w:lang w:val="en-US"/>
+        </w:rPr>
+        <w:t>), #ID_Mot_Cle</w:t>
       </w:r>
       <w:r>
         <w:rPr>
@@ -7621,12 +7547,185 @@
         <w:adjustRightInd w:val="0"/>
         <w:spacing w:after="0" w:line="240" w:lineRule="auto"/>
         <w:rPr>
+          <w:rFonts w:ascii="Calibri" w:hAnsi="Calibri" w:cs="Calibri"/>
+          <w:b/>
+          <w:bCs/>
+          <w:color w:val="090000"/>
+          <w:sz w:val="28"/>
+          <w:szCs w:val="28"/>
+          <w:lang w:val="en-US"/>
+        </w:rPr>
+      </w:pPr>
+      <w:proofErr w:type="spellStart"/>
+      <w:r>
+        <w:rPr>
+          <w:rFonts w:ascii="Calibri" w:hAnsi="Calibri" w:cs="Calibri"/>
+          <w:b/>
+          <w:bCs/>
+          <w:color w:val="090000"/>
+          <w:sz w:val="28"/>
+          <w:szCs w:val="28"/>
+          <w:lang w:val="en-US"/>
+        </w:rPr>
+        <w:t>Avoir_Cursus_Mot_Cle</w:t>
+      </w:r>
+      <w:proofErr w:type="spellEnd"/>
+      <w:r>
+        <w:rPr>
+          <w:rFonts w:ascii="Calibri" w:hAnsi="Calibri" w:cs="Calibri"/>
+          <w:b/>
+          <w:bCs/>
+          <w:color w:val="090000"/>
+          <w:sz w:val="28"/>
+          <w:szCs w:val="28"/>
+          <w:lang w:val="en-US"/>
+        </w:rPr>
+        <w:t xml:space="preserve"> = (</w:t>
+      </w:r>
+      <w:r>
+        <w:rPr>
+          <w:rFonts w:ascii="Calibri" w:hAnsi="Calibri" w:cs="Calibri"/>
+          <w:b/>
+          <w:bCs/>
+          <w:i/>
+          <w:iCs/>
+          <w:color w:val="0000FF"/>
+          <w:sz w:val="24"/>
+          <w:szCs w:val="24"/>
+          <w:u w:val="single"/>
+          <w:lang w:val="en-US"/>
+        </w:rPr>
+        <w:t>#ID_Cursus, #ID_Mot_Cle</w:t>
+      </w:r>
+      <w:r>
+        <w:rPr>
+          <w:rFonts w:ascii="Calibri" w:hAnsi="Calibri" w:cs="Calibri"/>
+          <w:color w:val="090000"/>
+          <w:sz w:val="24"/>
+          <w:szCs w:val="24"/>
+          <w:lang w:val="en-US"/>
+        </w:rPr>
+        <w:t xml:space="preserve">, </w:t>
+      </w:r>
+      <w:proofErr w:type="spellStart"/>
+      <w:r>
+        <w:rPr>
+          <w:rFonts w:ascii="Calibri" w:hAnsi="Calibri" w:cs="Calibri"/>
+          <w:color w:val="090000"/>
+          <w:sz w:val="24"/>
+          <w:szCs w:val="24"/>
+          <w:lang w:val="en-US"/>
+        </w:rPr>
+        <w:t>Created_at</w:t>
+      </w:r>
+      <w:proofErr w:type="spellEnd"/>
+      <w:r>
+        <w:rPr>
+          <w:rFonts w:ascii="Calibri" w:hAnsi="Calibri" w:cs="Calibri"/>
+          <w:b/>
+          <w:bCs/>
+          <w:i/>
+          <w:iCs/>
+          <w:color w:val="808080"/>
+          <w:sz w:val="16"/>
+          <w:szCs w:val="16"/>
+          <w:lang w:val="en-US"/>
+        </w:rPr>
+        <w:t xml:space="preserve"> DATETIME</w:t>
+      </w:r>
+      <w:r>
+        <w:rPr>
+          <w:rFonts w:ascii="Calibri" w:hAnsi="Calibri" w:cs="Calibri"/>
+          <w:color w:val="090000"/>
+          <w:sz w:val="24"/>
+          <w:szCs w:val="24"/>
+          <w:lang w:val="en-US"/>
+        </w:rPr>
+        <w:t xml:space="preserve">, </w:t>
+      </w:r>
+      <w:proofErr w:type="spellStart"/>
+      <w:r>
+        <w:rPr>
+          <w:rFonts w:ascii="Calibri" w:hAnsi="Calibri" w:cs="Calibri"/>
+          <w:color w:val="090000"/>
+          <w:sz w:val="24"/>
+          <w:szCs w:val="24"/>
+          <w:lang w:val="en-US"/>
+        </w:rPr>
+        <w:t>Updated_at</w:t>
+      </w:r>
+      <w:proofErr w:type="spellEnd"/>
+      <w:r>
+        <w:rPr>
+          <w:rFonts w:ascii="Calibri" w:hAnsi="Calibri" w:cs="Calibri"/>
+          <w:b/>
+          <w:bCs/>
+          <w:i/>
+          <w:iCs/>
+          <w:color w:val="808080"/>
+          <w:sz w:val="16"/>
+          <w:szCs w:val="16"/>
+          <w:lang w:val="en-US"/>
+        </w:rPr>
+        <w:t xml:space="preserve"> DATETIME</w:t>
+      </w:r>
+      <w:r>
+        <w:rPr>
+          <w:rFonts w:ascii="Calibri" w:hAnsi="Calibri" w:cs="Calibri"/>
+          <w:b/>
+          <w:bCs/>
+          <w:color w:val="090000"/>
+          <w:sz w:val="28"/>
+          <w:szCs w:val="28"/>
+          <w:lang w:val="en-US"/>
+        </w:rPr>
+        <w:t>);</w:t>
+      </w:r>
+    </w:p>
+    <w:p>
+      <w:pPr>
+        <w:autoSpaceDE w:val="0"/>
+        <w:autoSpaceDN w:val="0"/>
+        <w:adjustRightInd w:val="0"/>
+        <w:spacing w:after="0" w:line="240" w:lineRule="auto"/>
+        <w:rPr>
+          <w:rFonts w:ascii="Calibri" w:hAnsi="Calibri" w:cs="Calibri"/>
+          <w:b/>
+          <w:bCs/>
+          <w:color w:val="090000"/>
+          <w:sz w:val="28"/>
+          <w:szCs w:val="28"/>
+          <w:lang w:val="en-US"/>
+        </w:rPr>
+      </w:pPr>
+    </w:p>
+    <w:p>
+      <w:pPr>
+        <w:autoSpaceDE w:val="0"/>
+        <w:autoSpaceDN w:val="0"/>
+        <w:adjustRightInd w:val="0"/>
+        <w:spacing w:after="0" w:line="240" w:lineRule="auto"/>
+        <w:rPr>
           <w:rFonts w:ascii="Segoe UI" w:hAnsi="Segoe UI" w:cs="Segoe UI"/>
           <w:sz w:val="17"/>
           <w:szCs w:val="17"/>
           <w:lang w:val="en-US"/>
         </w:rPr>
       </w:pPr>
+    </w:p>
+    <w:p>
+      <w:pPr>
+        <w:autoSpaceDE w:val="0"/>
+        <w:autoSpaceDN w:val="0"/>
+        <w:adjustRightInd w:val="0"/>
+        <w:spacing w:after="0" w:line="240" w:lineRule="auto"/>
+        <w:rPr>
+          <w:rFonts w:ascii="Segoe UI" w:hAnsi="Segoe UI" w:cs="Segoe UI"/>
+          <w:sz w:val="17"/>
+          <w:szCs w:val="17"/>
+          <w:lang w:val="en-US"/>
+        </w:rPr>
+      </w:pPr>
       <w:proofErr w:type="spellStart"/>
       <w:r>
         <w:rPr>
@@ -7802,7 +7901,6 @@
           <w:szCs w:val="28"/>
           <w:lang w:val="en-US"/>
         </w:rPr>
-        <w:lastRenderedPageBreak/>
         <w:t>Contenir_Document_Chapitre</w:t>
       </w:r>
       <w:proofErr w:type="spellEnd"/>

</xml_diff>